<commit_message>
Document when an unused space erasure of a network drive can work properly. Fixes #237
</commit_message>
<xml_diff>
--- a/Documentation/Documentation.docx
+++ b/Documentation/Documentation.docx
@@ -8,7 +8,7 @@
           <w:b/>
           <w:bCs/>
           <w:noProof/>
-          <w:lang w:eastAsia="zh-CN" w:bidi="ar-SA"/>
+          <w:lang w:eastAsia="en-SG" w:bidi="ar-SA"/>
         </w:rPr>
         <w:drawing>
           <wp:anchor distT="0" distB="0" distL="114300" distR="114300" simplePos="0" relativeHeight="251670528" behindDoc="0" locked="0" layoutInCell="1" allowOverlap="1">
@@ -3231,7 +3231,7 @@
       <w:r>
         <w:rPr>
           <w:noProof/>
-          <w:lang w:eastAsia="zh-CN" w:bidi="ar-SA"/>
+          <w:lang w:eastAsia="en-SG" w:bidi="ar-SA"/>
         </w:rPr>
         <w:drawing>
           <wp:anchor distT="0" distB="0" distL="114300" distR="114300" simplePos="0" relativeHeight="251664384" behindDoc="0" locked="0" layoutInCell="1" allowOverlap="1">
@@ -3536,7 +3536,7 @@
       <w:r>
         <w:rPr>
           <w:noProof/>
-          <w:lang w:eastAsia="zh-CN" w:bidi="ar-SA"/>
+          <w:lang w:eastAsia="en-SG" w:bidi="ar-SA"/>
         </w:rPr>
         <w:drawing>
           <wp:anchor distT="0" distB="0" distL="114300" distR="114300" simplePos="0" relativeHeight="251665408" behindDoc="0" locked="0" layoutInCell="1" allowOverlap="1">
@@ -3759,6 +3759,33 @@
       <w:pPr>
         <w:pStyle w:val="ListParagraph"/>
         <w:numPr>
+          <w:ilvl w:val="1"/>
+          <w:numId w:val="10"/>
+        </w:numPr>
+      </w:pPr>
+      <w:r>
+        <w:t>Starting from Eraser 6.1, mounted network drives (with a drive letter) are also displayed in the drop-down list, allowing the unused space erasure of network drives.</w:t>
+      </w:r>
+    </w:p>
+    <w:p>
+      <w:pPr>
+        <w:pStyle w:val="Notice"/>
+      </w:pPr>
+      <w:r>
+        <w:rPr>
+          <w:rStyle w:val="IntenseEmphasis"/>
+          <w:b/>
+          <w:bCs/>
+          <w:i/>
+          <w:iCs/>
+        </w:rPr>
+        <w:t>For the unused space erasure of network drives to work properly, knowledge of the NAS is required: only the partition which the drive is mounted on will be erased. Furthermore, if quotas are enforced, Eraser may not be aware of it and the unused space erasure may not work as expected, even if Eraser completes the task successfully.</w:t>
+      </w:r>
+    </w:p>
+    <w:p>
+      <w:pPr>
+        <w:pStyle w:val="ListParagraph"/>
+        <w:numPr>
           <w:ilvl w:val="0"/>
           <w:numId w:val="10"/>
         </w:numPr>
@@ -3828,7 +3855,7 @@
       <w:r>
         <w:rPr>
           <w:noProof/>
-          <w:lang w:eastAsia="zh-CN" w:bidi="ar-SA"/>
+          <w:lang w:eastAsia="en-SG" w:bidi="ar-SA"/>
         </w:rPr>
         <w:drawing>
           <wp:anchor distT="0" distB="0" distL="114300" distR="114300" simplePos="0" relativeHeight="251663360" behindDoc="1" locked="0" layoutInCell="1" allowOverlap="1">
@@ -3947,7 +3974,11 @@
     </w:p>
     <w:p>
       <w:r>
-        <w:t xml:space="preserve">Scheduled tasks which are missed (for example, because the computer was shut down, or if Eraser was not running) have two methods for returning to the schedule. This will be </w:t>
+        <w:t xml:space="preserve">Scheduled tasks which are missed (for example, because the computer was shut down, or if Eraser was not running) </w:t>
+      </w:r>
+      <w:r>
+        <w:lastRenderedPageBreak/>
+        <w:t xml:space="preserve">have two methods for returning to the schedule. This will be </w:t>
       </w:r>
       <w:r>
         <w:t xml:space="preserve">discussed in </w:t>
@@ -4003,14 +4034,14 @@
     <w:tbl>
       <w:tblPr>
         <w:tblStyle w:val="LightShading-Accent2"/>
-        <w:tblW w:w="9180" w:type="dxa"/>
+        <w:tblW w:w="9322" w:type="dxa"/>
         <w:tblLook w:val="04A0"/>
       </w:tblPr>
       <w:tblGrid>
-        <w:gridCol w:w="1985"/>
-        <w:gridCol w:w="2398"/>
-        <w:gridCol w:w="2398"/>
-        <w:gridCol w:w="2399"/>
+        <w:gridCol w:w="1904"/>
+        <w:gridCol w:w="2472"/>
+        <w:gridCol w:w="2473"/>
+        <w:gridCol w:w="2473"/>
       </w:tblGrid>
       <w:tr>
         <w:trPr>
@@ -4019,7 +4050,7 @@
         <w:tc>
           <w:tcPr>
             <w:cnfStyle w:val="001000000000"/>
-            <w:tcW w:w="1985" w:type="dxa"/>
+            <w:tcW w:w="1904" w:type="dxa"/>
           </w:tcPr>
           <w:p>
             <w:r>
@@ -4029,7 +4060,7 @@
         </w:tc>
         <w:tc>
           <w:tcPr>
-            <w:tcW w:w="2398" w:type="dxa"/>
+            <w:tcW w:w="2472" w:type="dxa"/>
           </w:tcPr>
           <w:p>
             <w:pPr>
@@ -4042,27 +4073,33 @@
         </w:tc>
         <w:tc>
           <w:tcPr>
-            <w:tcW w:w="2398" w:type="dxa"/>
+            <w:tcW w:w="2473" w:type="dxa"/>
           </w:tcPr>
           <w:p>
             <w:pPr>
               <w:cnfStyle w:val="100000000000"/>
             </w:pPr>
             <w:r>
-              <w:t>6.0.5.1114</w:t>
+              <w:t>6.0.</w:t>
+            </w:r>
+            <w:r>
+              <w:t>x</w:t>
             </w:r>
           </w:p>
         </w:tc>
         <w:tc>
           <w:tcPr>
-            <w:tcW w:w="2399" w:type="dxa"/>
+            <w:tcW w:w="2473" w:type="dxa"/>
           </w:tcPr>
           <w:p>
             <w:pPr>
               <w:cnfStyle w:val="100000000000"/>
             </w:pPr>
             <w:r>
-              <w:t>6.0.6</w:t>
+              <w:t>6.</w:t>
+            </w:r>
+            <w:r>
+              <w:t>1.x/6.2.x</w:t>
             </w:r>
           </w:p>
         </w:tc>
@@ -4074,7 +4111,7 @@
         <w:tc>
           <w:tcPr>
             <w:cnfStyle w:val="001000000000"/>
-            <w:tcW w:w="1985" w:type="dxa"/>
+            <w:tcW w:w="1904" w:type="dxa"/>
           </w:tcPr>
           <w:p>
             <w:r>
@@ -4084,7 +4121,7 @@
         </w:tc>
         <w:tc>
           <w:tcPr>
-            <w:tcW w:w="2398" w:type="dxa"/>
+            <w:tcW w:w="2472" w:type="dxa"/>
           </w:tcPr>
           <w:p>
             <w:pPr>
@@ -4097,7 +4134,7 @@
         </w:tc>
         <w:tc>
           <w:tcPr>
-            <w:tcW w:w="2398" w:type="dxa"/>
+            <w:tcW w:w="2473" w:type="dxa"/>
           </w:tcPr>
           <w:p>
             <w:pPr>
@@ -4110,7 +4147,7 @@
         </w:tc>
         <w:tc>
           <w:tcPr>
-            <w:tcW w:w="2399" w:type="dxa"/>
+            <w:tcW w:w="2473" w:type="dxa"/>
           </w:tcPr>
           <w:p>
             <w:pPr>
@@ -4126,17 +4163,20 @@
         <w:tc>
           <w:tcPr>
             <w:cnfStyle w:val="001000000000"/>
-            <w:tcW w:w="1985" w:type="dxa"/>
+            <w:tcW w:w="1904" w:type="dxa"/>
           </w:tcPr>
           <w:p>
             <w:r>
-              <w:t>6.0.5.1114</w:t>
+              <w:t>6.0.</w:t>
+            </w:r>
+            <w:r>
+              <w:t>x</w:t>
             </w:r>
           </w:p>
         </w:tc>
         <w:tc>
           <w:tcPr>
-            <w:tcW w:w="2398" w:type="dxa"/>
+            <w:tcW w:w="2472" w:type="dxa"/>
           </w:tcPr>
           <w:p>
             <w:pPr>
@@ -4149,7 +4189,7 @@
         </w:tc>
         <w:tc>
           <w:tcPr>
-            <w:tcW w:w="2398" w:type="dxa"/>
+            <w:tcW w:w="2473" w:type="dxa"/>
           </w:tcPr>
           <w:p>
             <w:pPr>
@@ -4162,7 +4202,7 @@
         </w:tc>
         <w:tc>
           <w:tcPr>
-            <w:tcW w:w="2399" w:type="dxa"/>
+            <w:tcW w:w="2473" w:type="dxa"/>
           </w:tcPr>
           <w:p>
             <w:pPr>
@@ -4181,18 +4221,17 @@
         <w:tc>
           <w:tcPr>
             <w:cnfStyle w:val="001000000000"/>
-            <w:tcW w:w="1985" w:type="dxa"/>
+            <w:tcW w:w="1904" w:type="dxa"/>
           </w:tcPr>
           <w:p>
             <w:r>
-              <w:lastRenderedPageBreak/>
-              <w:t>6.0.6</w:t>
+              <w:t>6.1.x/6.2.x</w:t>
             </w:r>
           </w:p>
         </w:tc>
         <w:tc>
           <w:tcPr>
-            <w:tcW w:w="2398" w:type="dxa"/>
+            <w:tcW w:w="2472" w:type="dxa"/>
           </w:tcPr>
           <w:p>
             <w:pPr>
@@ -4205,20 +4244,20 @@
         </w:tc>
         <w:tc>
           <w:tcPr>
-            <w:tcW w:w="2398" w:type="dxa"/>
+            <w:tcW w:w="2473" w:type="dxa"/>
           </w:tcPr>
           <w:p>
             <w:pPr>
               <w:cnfStyle w:val="000000100000"/>
             </w:pPr>
             <w:r>
-              <w:t>Yes</w:t>
+              <w:t>No</w:t>
             </w:r>
           </w:p>
         </w:tc>
         <w:tc>
           <w:tcPr>
-            <w:tcW w:w="2399" w:type="dxa"/>
+            <w:tcW w:w="2473" w:type="dxa"/>
           </w:tcPr>
           <w:p>
             <w:pPr>
@@ -4316,7 +4355,7 @@
       <w:r>
         <w:rPr>
           <w:noProof/>
-          <w:lang w:eastAsia="zh-CN" w:bidi="ar-SA"/>
+          <w:lang w:eastAsia="en-SG" w:bidi="ar-SA"/>
         </w:rPr>
         <w:drawing>
           <wp:inline distT="0" distB="0" distL="0" distR="0">
@@ -4708,7 +4747,7 @@
       <w:r>
         <w:rPr>
           <w:noProof/>
-          <w:lang w:eastAsia="zh-CN" w:bidi="ar-SA"/>
+          <w:lang w:eastAsia="en-SG" w:bidi="ar-SA"/>
         </w:rPr>
         <w:drawing>
           <wp:inline distT="0" distB="0" distL="0" distR="0">
@@ -4821,7 +4860,7 @@
       <w:r>
         <w:rPr>
           <w:noProof/>
-          <w:lang w:eastAsia="zh-CN" w:bidi="ar-SA"/>
+          <w:lang w:eastAsia="en-SG" w:bidi="ar-SA"/>
         </w:rPr>
         <w:drawing>
           <wp:inline distT="0" distB="0" distL="0" distR="0">
@@ -4921,7 +4960,7 @@
       <w:r>
         <w:rPr>
           <w:noProof/>
-          <w:lang w:eastAsia="zh-CN" w:bidi="ar-SA"/>
+          <w:lang w:eastAsia="en-SG" w:bidi="ar-SA"/>
         </w:rPr>
         <w:drawing>
           <wp:inline distT="0" distB="0" distL="0" distR="0">
@@ -5091,7 +5130,7 @@
       <w:r>
         <w:rPr>
           <w:noProof/>
-          <w:lang w:eastAsia="zh-CN" w:bidi="ar-SA"/>
+          <w:lang w:eastAsia="en-SG" w:bidi="ar-SA"/>
         </w:rPr>
         <w:drawing>
           <wp:inline distT="0" distB="0" distL="0" distR="0">
@@ -5247,7 +5286,7 @@
       <w:r>
         <w:rPr>
           <w:noProof/>
-          <w:lang w:eastAsia="zh-CN" w:bidi="ar-SA"/>
+          <w:lang w:eastAsia="en-SG" w:bidi="ar-SA"/>
         </w:rPr>
         <w:drawing>
           <wp:inline distT="0" distB="0" distL="0" distR="0">
@@ -5460,7 +5499,7 @@
       <w:r>
         <w:rPr>
           <w:noProof/>
-          <w:lang w:eastAsia="zh-CN" w:bidi="ar-SA"/>
+          <w:lang w:eastAsia="en-SG" w:bidi="ar-SA"/>
         </w:rPr>
         <w:drawing>
           <wp:anchor distT="0" distB="0" distL="114300" distR="114300" simplePos="0" relativeHeight="251666432" behindDoc="0" locked="0" layoutInCell="1" allowOverlap="1">
@@ -5638,7 +5677,7 @@
       <w:r>
         <w:rPr>
           <w:noProof/>
-          <w:lang w:eastAsia="zh-CN" w:bidi="ar-SA"/>
+          <w:lang w:eastAsia="en-SG" w:bidi="ar-SA"/>
         </w:rPr>
         <w:drawing>
           <wp:inline distT="0" distB="0" distL="0" distR="0">
@@ -8063,7 +8102,7 @@
                 <w:noProof/>
                 <w:color w:val="FFFFFF" w:themeColor="background1"/>
               </w:rPr>
-              <w:t>6</w:t>
+              <w:t>7</w:t>
             </w:r>
           </w:fldSimple>
         </w:p>
@@ -13069,7 +13108,7 @@
 </file>
 
 <file path=customXml/itemProps2.xml><?xml version="1.0" encoding="utf-8"?>
-<ds:datastoreItem xmlns:ds="http://schemas.openxmlformats.org/officeDocument/2006/customXml" ds:itemID="{4E00EC1C-6D57-4848-85CE-EBEFAFAE2118}">
+<ds:datastoreItem xmlns:ds="http://schemas.openxmlformats.org/officeDocument/2006/customXml" ds:itemID="{8159AED3-0DF2-45B5-8BD7-884E6CF50ACF}">
   <ds:schemaRefs>
     <ds:schemaRef ds:uri="http://schemas.openxmlformats.org/officeDocument/2006/bibliography"/>
   </ds:schemaRefs>

</xml_diff>

<commit_message>
Document the Run Immediately and Run at Restart options -- after completion of the task (or by cancelling the task) the task's schedule will be reset to Run Manually.
</commit_message>
<xml_diff>
--- a/Documentation/Documentation.docx
+++ b/Documentation/Documentation.docx
@@ -3432,6 +3432,9 @@
       <w:r>
         <w:t xml:space="preserve"> page.</w:t>
       </w:r>
+      <w:r>
+        <w:t xml:space="preserve"> Tasks set to Run Immediately will be reset to Run Manually upon completion of the task; if the task was aborted in the process of execution (e.g. by an application crash) the task will automatically be run again upon program restart.</w:t>
+      </w:r>
     </w:p>
     <w:p>
       <w:pPr>
@@ -3442,6 +3445,7 @@
         </w:numPr>
       </w:pPr>
       <w:r>
+        <w:lastRenderedPageBreak/>
         <w:t xml:space="preserve">If the task is set to </w:t>
       </w:r>
       <w:r>
@@ -3453,13 +3457,15 @@
       <w:r>
         <w:t xml:space="preserve">, the task will be run when the computer is next restarted. This is useful for erasing files which are currently in use. </w:t>
       </w:r>
+      <w:r>
+        <w:t>Tasks set to Run at Restart will be reset to Run Manually upon completion of the task.</w:t>
+      </w:r>
     </w:p>
     <w:p>
       <w:pPr>
         <w:pStyle w:val="Warning"/>
       </w:pPr>
       <w:r>
-        <w:lastRenderedPageBreak/>
         <w:t>Be careful with the Run at Restart option. Eraser does not currently check to ensure that the file being erased is the same file that erasure was requested. This means that if a file was renamed after the task was created, and a new file created in place, the new file would be erased when the system restarts and this will occur without user confirmation!</w:t>
       </w:r>
     </w:p>
@@ -3653,6 +3659,7 @@
         <w:rPr>
           <w:rStyle w:val="Strong"/>
         </w:rPr>
+        <w:lastRenderedPageBreak/>
         <w:t>Files in Folder</w:t>
       </w:r>
       <w:r>
@@ -3710,7 +3717,6 @@
         <w:rPr>
           <w:rStyle w:val="Strong"/>
         </w:rPr>
-        <w:lastRenderedPageBreak/>
         <w:t>Unused disk space</w:t>
       </w:r>
       <w:r>
@@ -3957,7 +3963,11 @@
         </w:numPr>
       </w:pPr>
       <w:r>
-        <w:t>Weekly schedules will run every X weeks from the last run, on the selected days of the week.</w:t>
+        <w:t xml:space="preserve">Weekly schedules will run every X weeks from the </w:t>
+      </w:r>
+      <w:r>
+        <w:lastRenderedPageBreak/>
+        <w:t>last run, on the selected days of the week.</w:t>
       </w:r>
     </w:p>
     <w:p>
@@ -3974,11 +3984,7 @@
     </w:p>
     <w:p>
       <w:r>
-        <w:t xml:space="preserve">Scheduled tasks which are missed (for example, because the computer was shut down, or if Eraser was not running) </w:t>
-      </w:r>
-      <w:r>
-        <w:lastRenderedPageBreak/>
-        <w:t xml:space="preserve">have two methods for returning to the schedule. This will be </w:t>
+        <w:t xml:space="preserve">Scheduled tasks which are missed (for example, because the computer was shut down, or if Eraser was not running) have two methods for returning to the schedule. This will be </w:t>
       </w:r>
       <w:r>
         <w:t xml:space="preserve">discussed in </w:t>
@@ -8102,7 +8108,7 @@
                 <w:noProof/>
                 <w:color w:val="FFFFFF" w:themeColor="background1"/>
               </w:rPr>
-              <w:t>7</w:t>
+              <w:t>5</w:t>
             </w:r>
           </w:fldSimple>
         </w:p>
@@ -13108,7 +13114,7 @@
 </file>
 
 <file path=customXml/itemProps2.xml><?xml version="1.0" encoding="utf-8"?>
-<ds:datastoreItem xmlns:ds="http://schemas.openxmlformats.org/officeDocument/2006/customXml" ds:itemID="{8159AED3-0DF2-45B5-8BD7-884E6CF50ACF}">
+<ds:datastoreItem xmlns:ds="http://schemas.openxmlformats.org/officeDocument/2006/customXml" ds:itemID="{3ADAA67D-D71E-4E55-B210-11C6C0CF97A9}">
   <ds:schemaRefs>
     <ds:schemaRef ds:uri="http://schemas.openxmlformats.org/officeDocument/2006/bibliography"/>
   </ds:schemaRefs>

</xml_diff>

<commit_message>
Forward-port from Eraser 6.0: Fixed the Documentation on Page 17: reference to "compressed" files in the encrypted files section
</commit_message>
<xml_diff>
--- a/Documentation/Documentation.docx
+++ b/Documentation/Documentation.docx
@@ -34,7 +34,7 @@
                     <pic:cNvPicPr/>
                   </pic:nvPicPr>
                   <pic:blipFill>
-                    <a:blip r:embed="rId9" cstate="print"/>
+                    <a:blip r:embed="rId10" cstate="print"/>
                     <a:stretch>
                       <a:fillRect/>
                     </a:stretch>
@@ -121,7 +121,7 @@
           <w:r>
             <w:fldChar w:fldCharType="separate"/>
           </w:r>
-          <w:hyperlink w:anchor="_Toc242095935" w:history="1">
+          <w:hyperlink w:anchor="_Toc275697404" w:history="1">
             <w:r>
               <w:rPr>
                 <w:rStyle w:val="Hyperlink"/>
@@ -148,7 +148,7 @@
                 <w:noProof/>
                 <w:webHidden/>
               </w:rPr>
-              <w:instrText xml:space="preserve"> PAGEREF _Toc242095935 \h </w:instrText>
+              <w:instrText xml:space="preserve"> PAGEREF _Toc275697404 \h </w:instrText>
             </w:r>
             <w:r>
               <w:rPr>
@@ -190,7 +190,7 @@
               <w:lang w:eastAsia="en-SG" w:bidi="ar-SA"/>
             </w:rPr>
           </w:pPr>
-          <w:hyperlink w:anchor="_Toc242095936" w:history="1">
+          <w:hyperlink w:anchor="_Toc275697405" w:history="1">
             <w:r>
               <w:rPr>
                 <w:rStyle w:val="Hyperlink"/>
@@ -217,7 +217,7 @@
                 <w:noProof/>
                 <w:webHidden/>
               </w:rPr>
-              <w:instrText xml:space="preserve"> PAGEREF _Toc242095936 \h </w:instrText>
+              <w:instrText xml:space="preserve"> PAGEREF _Toc275697405 \h </w:instrText>
             </w:r>
             <w:r>
               <w:rPr>
@@ -259,7 +259,7 @@
               <w:lang w:eastAsia="en-SG" w:bidi="ar-SA"/>
             </w:rPr>
           </w:pPr>
-          <w:hyperlink w:anchor="_Toc242095937" w:history="1">
+          <w:hyperlink w:anchor="_Toc275697406" w:history="1">
             <w:r>
               <w:rPr>
                 <w:rStyle w:val="Hyperlink"/>
@@ -286,7 +286,7 @@
                 <w:noProof/>
                 <w:webHidden/>
               </w:rPr>
-              <w:instrText xml:space="preserve"> PAGEREF _Toc242095937 \h </w:instrText>
+              <w:instrText xml:space="preserve"> PAGEREF _Toc275697406 \h </w:instrText>
             </w:r>
             <w:r>
               <w:rPr>
@@ -328,7 +328,7 @@
               <w:lang w:eastAsia="en-SG" w:bidi="ar-SA"/>
             </w:rPr>
           </w:pPr>
-          <w:hyperlink w:anchor="_Toc242095938" w:history="1">
+          <w:hyperlink w:anchor="_Toc275697407" w:history="1">
             <w:r>
               <w:rPr>
                 <w:rStyle w:val="Hyperlink"/>
@@ -355,7 +355,7 @@
                 <w:noProof/>
                 <w:webHidden/>
               </w:rPr>
-              <w:instrText xml:space="preserve"> PAGEREF _Toc242095938 \h </w:instrText>
+              <w:instrText xml:space="preserve"> PAGEREF _Toc275697407 \h </w:instrText>
             </w:r>
             <w:r>
               <w:rPr>
@@ -397,7 +397,7 @@
               <w:lang w:eastAsia="en-SG" w:bidi="ar-SA"/>
             </w:rPr>
           </w:pPr>
-          <w:hyperlink w:anchor="_Toc242095939" w:history="1">
+          <w:hyperlink w:anchor="_Toc275697408" w:history="1">
             <w:r>
               <w:rPr>
                 <w:rStyle w:val="Hyperlink"/>
@@ -424,7 +424,7 @@
                 <w:noProof/>
                 <w:webHidden/>
               </w:rPr>
-              <w:instrText xml:space="preserve"> PAGEREF _Toc242095939 \h </w:instrText>
+              <w:instrText xml:space="preserve"> PAGEREF _Toc275697408 \h </w:instrText>
             </w:r>
             <w:r>
               <w:rPr>
@@ -466,7 +466,7 @@
               <w:lang w:eastAsia="en-SG" w:bidi="ar-SA"/>
             </w:rPr>
           </w:pPr>
-          <w:hyperlink w:anchor="_Toc242095940" w:history="1">
+          <w:hyperlink w:anchor="_Toc275697409" w:history="1">
             <w:r>
               <w:rPr>
                 <w:rStyle w:val="Hyperlink"/>
@@ -493,7 +493,7 @@
                 <w:noProof/>
                 <w:webHidden/>
               </w:rPr>
-              <w:instrText xml:space="preserve"> PAGEREF _Toc242095940 \h </w:instrText>
+              <w:instrText xml:space="preserve"> PAGEREF _Toc275697409 \h </w:instrText>
             </w:r>
             <w:r>
               <w:rPr>
@@ -513,7 +513,7 @@
                 <w:noProof/>
                 <w:webHidden/>
               </w:rPr>
-              <w:t>7</w:t>
+              <w:t>8</w:t>
             </w:r>
             <w:r>
               <w:rPr>
@@ -535,7 +535,7 @@
               <w:lang w:eastAsia="en-SG" w:bidi="ar-SA"/>
             </w:rPr>
           </w:pPr>
-          <w:hyperlink w:anchor="_Toc242095941" w:history="1">
+          <w:hyperlink w:anchor="_Toc275697410" w:history="1">
             <w:r>
               <w:rPr>
                 <w:rStyle w:val="Hyperlink"/>
@@ -562,7 +562,7 @@
                 <w:noProof/>
                 <w:webHidden/>
               </w:rPr>
-              <w:instrText xml:space="preserve"> PAGEREF _Toc242095941 \h </w:instrText>
+              <w:instrText xml:space="preserve"> PAGEREF _Toc275697410 \h </w:instrText>
             </w:r>
             <w:r>
               <w:rPr>
@@ -604,7 +604,7 @@
               <w:lang w:eastAsia="en-SG" w:bidi="ar-SA"/>
             </w:rPr>
           </w:pPr>
-          <w:hyperlink w:anchor="_Toc242095942" w:history="1">
+          <w:hyperlink w:anchor="_Toc275697411" w:history="1">
             <w:r>
               <w:rPr>
                 <w:rStyle w:val="Hyperlink"/>
@@ -631,7 +631,7 @@
                 <w:noProof/>
                 <w:webHidden/>
               </w:rPr>
-              <w:instrText xml:space="preserve"> PAGEREF _Toc242095942 \h </w:instrText>
+              <w:instrText xml:space="preserve"> PAGEREF _Toc275697411 \h </w:instrText>
             </w:r>
             <w:r>
               <w:rPr>
@@ -673,7 +673,7 @@
               <w:lang w:eastAsia="en-SG" w:bidi="ar-SA"/>
             </w:rPr>
           </w:pPr>
-          <w:hyperlink w:anchor="_Toc242095943" w:history="1">
+          <w:hyperlink w:anchor="_Toc275697412" w:history="1">
             <w:r>
               <w:rPr>
                 <w:rStyle w:val="Hyperlink"/>
@@ -700,7 +700,7 @@
                 <w:noProof/>
                 <w:webHidden/>
               </w:rPr>
-              <w:instrText xml:space="preserve"> PAGEREF _Toc242095943 \h </w:instrText>
+              <w:instrText xml:space="preserve"> PAGEREF _Toc275697412 \h </w:instrText>
             </w:r>
             <w:r>
               <w:rPr>
@@ -720,7 +720,7 @@
                 <w:noProof/>
                 <w:webHidden/>
               </w:rPr>
-              <w:t>8</w:t>
+              <w:t>9</w:t>
             </w:r>
             <w:r>
               <w:rPr>
@@ -742,7 +742,7 @@
               <w:lang w:eastAsia="en-SG" w:bidi="ar-SA"/>
             </w:rPr>
           </w:pPr>
-          <w:hyperlink w:anchor="_Toc242095944" w:history="1">
+          <w:hyperlink w:anchor="_Toc275697413" w:history="1">
             <w:r>
               <w:rPr>
                 <w:rStyle w:val="Hyperlink"/>
@@ -769,7 +769,7 @@
                 <w:noProof/>
                 <w:webHidden/>
               </w:rPr>
-              <w:instrText xml:space="preserve"> PAGEREF _Toc242095944 \h </w:instrText>
+              <w:instrText xml:space="preserve"> PAGEREF _Toc275697413 \h </w:instrText>
             </w:r>
             <w:r>
               <w:rPr>
@@ -811,7 +811,7 @@
               <w:lang w:eastAsia="en-SG" w:bidi="ar-SA"/>
             </w:rPr>
           </w:pPr>
-          <w:hyperlink w:anchor="_Toc242095945" w:history="1">
+          <w:hyperlink w:anchor="_Toc275697414" w:history="1">
             <w:r>
               <w:rPr>
                 <w:rStyle w:val="Hyperlink"/>
@@ -838,7 +838,7 @@
                 <w:noProof/>
                 <w:webHidden/>
               </w:rPr>
-              <w:instrText xml:space="preserve"> PAGEREF _Toc242095945 \h </w:instrText>
+              <w:instrText xml:space="preserve"> PAGEREF _Toc275697414 \h </w:instrText>
             </w:r>
             <w:r>
               <w:rPr>
@@ -880,7 +880,7 @@
               <w:lang w:eastAsia="en-SG" w:bidi="ar-SA"/>
             </w:rPr>
           </w:pPr>
-          <w:hyperlink w:anchor="_Toc242095946" w:history="1">
+          <w:hyperlink w:anchor="_Toc275697415" w:history="1">
             <w:r>
               <w:rPr>
                 <w:rStyle w:val="Hyperlink"/>
@@ -907,7 +907,7 @@
                 <w:noProof/>
                 <w:webHidden/>
               </w:rPr>
-              <w:instrText xml:space="preserve"> PAGEREF _Toc242095946 \h </w:instrText>
+              <w:instrText xml:space="preserve"> PAGEREF _Toc275697415 \h </w:instrText>
             </w:r>
             <w:r>
               <w:rPr>
@@ -927,7 +927,7 @@
                 <w:noProof/>
                 <w:webHidden/>
               </w:rPr>
-              <w:t>11</w:t>
+              <w:t>12</w:t>
             </w:r>
             <w:r>
               <w:rPr>
@@ -949,7 +949,7 @@
               <w:lang w:eastAsia="en-SG" w:bidi="ar-SA"/>
             </w:rPr>
           </w:pPr>
-          <w:hyperlink w:anchor="_Toc242095947" w:history="1">
+          <w:hyperlink w:anchor="_Toc275697416" w:history="1">
             <w:r>
               <w:rPr>
                 <w:rStyle w:val="Hyperlink"/>
@@ -976,7 +976,7 @@
                 <w:noProof/>
                 <w:webHidden/>
               </w:rPr>
-              <w:instrText xml:space="preserve"> PAGEREF _Toc242095947 \h </w:instrText>
+              <w:instrText xml:space="preserve"> PAGEREF _Toc275697416 \h </w:instrText>
             </w:r>
             <w:r>
               <w:rPr>
@@ -996,7 +996,7 @@
                 <w:noProof/>
                 <w:webHidden/>
               </w:rPr>
-              <w:t>11</w:t>
+              <w:t>12</w:t>
             </w:r>
             <w:r>
               <w:rPr>
@@ -1018,7 +1018,7 @@
               <w:lang w:eastAsia="en-SG" w:bidi="ar-SA"/>
             </w:rPr>
           </w:pPr>
-          <w:hyperlink w:anchor="_Toc242095948" w:history="1">
+          <w:hyperlink w:anchor="_Toc275697417" w:history="1">
             <w:r>
               <w:rPr>
                 <w:rStyle w:val="Hyperlink"/>
@@ -1045,7 +1045,7 @@
                 <w:noProof/>
                 <w:webHidden/>
               </w:rPr>
-              <w:instrText xml:space="preserve"> PAGEREF _Toc242095948 \h </w:instrText>
+              <w:instrText xml:space="preserve"> PAGEREF _Toc275697417 \h </w:instrText>
             </w:r>
             <w:r>
               <w:rPr>
@@ -1065,7 +1065,7 @@
                 <w:noProof/>
                 <w:webHidden/>
               </w:rPr>
-              <w:t>11</w:t>
+              <w:t>12</w:t>
             </w:r>
             <w:r>
               <w:rPr>
@@ -1087,7 +1087,7 @@
               <w:lang w:eastAsia="en-SG" w:bidi="ar-SA"/>
             </w:rPr>
           </w:pPr>
-          <w:hyperlink w:anchor="_Toc242095949" w:history="1">
+          <w:hyperlink w:anchor="_Toc275697418" w:history="1">
             <w:r>
               <w:rPr>
                 <w:rStyle w:val="Hyperlink"/>
@@ -1114,7 +1114,7 @@
                 <w:noProof/>
                 <w:webHidden/>
               </w:rPr>
-              <w:instrText xml:space="preserve"> PAGEREF _Toc242095949 \h </w:instrText>
+              <w:instrText xml:space="preserve"> PAGEREF _Toc275697418 \h </w:instrText>
             </w:r>
             <w:r>
               <w:rPr>
@@ -1134,7 +1134,7 @@
                 <w:noProof/>
                 <w:webHidden/>
               </w:rPr>
-              <w:t>12</w:t>
+              <w:t>13</w:t>
             </w:r>
             <w:r>
               <w:rPr>
@@ -1156,7 +1156,7 @@
               <w:lang w:eastAsia="en-SG" w:bidi="ar-SA"/>
             </w:rPr>
           </w:pPr>
-          <w:hyperlink w:anchor="_Toc242095950" w:history="1">
+          <w:hyperlink w:anchor="_Toc275697419" w:history="1">
             <w:r>
               <w:rPr>
                 <w:rStyle w:val="Hyperlink"/>
@@ -1183,7 +1183,7 @@
                 <w:noProof/>
                 <w:webHidden/>
               </w:rPr>
-              <w:instrText xml:space="preserve"> PAGEREF _Toc242095950 \h </w:instrText>
+              <w:instrText xml:space="preserve"> PAGEREF _Toc275697419 \h </w:instrText>
             </w:r>
             <w:r>
               <w:rPr>
@@ -1203,7 +1203,7 @@
                 <w:noProof/>
                 <w:webHidden/>
               </w:rPr>
-              <w:t>12</w:t>
+              <w:t>13</w:t>
             </w:r>
             <w:r>
               <w:rPr>
@@ -1225,7 +1225,7 @@
               <w:lang w:eastAsia="en-SG" w:bidi="ar-SA"/>
             </w:rPr>
           </w:pPr>
-          <w:hyperlink w:anchor="_Toc242095951" w:history="1">
+          <w:hyperlink w:anchor="_Toc275697420" w:history="1">
             <w:r>
               <w:rPr>
                 <w:rStyle w:val="Hyperlink"/>
@@ -1252,7 +1252,7 @@
                 <w:noProof/>
                 <w:webHidden/>
               </w:rPr>
-              <w:instrText xml:space="preserve"> PAGEREF _Toc242095951 \h </w:instrText>
+              <w:instrText xml:space="preserve"> PAGEREF _Toc275697420 \h </w:instrText>
             </w:r>
             <w:r>
               <w:rPr>
@@ -1272,7 +1272,7 @@
                 <w:noProof/>
                 <w:webHidden/>
               </w:rPr>
-              <w:t>13</w:t>
+              <w:t>14</w:t>
             </w:r>
             <w:r>
               <w:rPr>
@@ -1294,7 +1294,7 @@
               <w:lang w:eastAsia="en-SG" w:bidi="ar-SA"/>
             </w:rPr>
           </w:pPr>
-          <w:hyperlink w:anchor="_Toc242095952" w:history="1">
+          <w:hyperlink w:anchor="_Toc275697421" w:history="1">
             <w:r>
               <w:rPr>
                 <w:rStyle w:val="Hyperlink"/>
@@ -1321,7 +1321,7 @@
                 <w:noProof/>
                 <w:webHidden/>
               </w:rPr>
-              <w:instrText xml:space="preserve"> PAGEREF _Toc242095952 \h </w:instrText>
+              <w:instrText xml:space="preserve"> PAGEREF _Toc275697421 \h </w:instrText>
             </w:r>
             <w:r>
               <w:rPr>
@@ -1341,7 +1341,7 @@
                 <w:noProof/>
                 <w:webHidden/>
               </w:rPr>
-              <w:t>14</w:t>
+              <w:t>15</w:t>
             </w:r>
             <w:r>
               <w:rPr>
@@ -1363,7 +1363,7 @@
               <w:lang w:eastAsia="en-SG" w:bidi="ar-SA"/>
             </w:rPr>
           </w:pPr>
-          <w:hyperlink w:anchor="_Toc242095953" w:history="1">
+          <w:hyperlink w:anchor="_Toc275697422" w:history="1">
             <w:r>
               <w:rPr>
                 <w:rStyle w:val="Hyperlink"/>
@@ -1390,7 +1390,7 @@
                 <w:noProof/>
                 <w:webHidden/>
               </w:rPr>
-              <w:instrText xml:space="preserve"> PAGEREF _Toc242095953 \h </w:instrText>
+              <w:instrText xml:space="preserve"> PAGEREF _Toc275697422 \h </w:instrText>
             </w:r>
             <w:r>
               <w:rPr>
@@ -1410,7 +1410,7 @@
                 <w:noProof/>
                 <w:webHidden/>
               </w:rPr>
-              <w:t>14</w:t>
+              <w:t>15</w:t>
             </w:r>
             <w:r>
               <w:rPr>
@@ -1432,7 +1432,7 @@
               <w:lang w:eastAsia="en-SG" w:bidi="ar-SA"/>
             </w:rPr>
           </w:pPr>
-          <w:hyperlink w:anchor="_Toc242095954" w:history="1">
+          <w:hyperlink w:anchor="_Toc275697423" w:history="1">
             <w:r>
               <w:rPr>
                 <w:rStyle w:val="Hyperlink"/>
@@ -1459,7 +1459,7 @@
                 <w:noProof/>
                 <w:webHidden/>
               </w:rPr>
-              <w:instrText xml:space="preserve"> PAGEREF _Toc242095954 \h </w:instrText>
+              <w:instrText xml:space="preserve"> PAGEREF _Toc275697423 \h </w:instrText>
             </w:r>
             <w:r>
               <w:rPr>
@@ -1479,7 +1479,7 @@
                 <w:noProof/>
                 <w:webHidden/>
               </w:rPr>
-              <w:t>14</w:t>
+              <w:t>15</w:t>
             </w:r>
             <w:r>
               <w:rPr>
@@ -1501,7 +1501,7 @@
               <w:lang w:eastAsia="en-SG" w:bidi="ar-SA"/>
             </w:rPr>
           </w:pPr>
-          <w:hyperlink w:anchor="_Toc242095955" w:history="1">
+          <w:hyperlink w:anchor="_Toc275697424" w:history="1">
             <w:r>
               <w:rPr>
                 <w:rStyle w:val="Hyperlink"/>
@@ -1528,7 +1528,7 @@
                 <w:noProof/>
                 <w:webHidden/>
               </w:rPr>
-              <w:instrText xml:space="preserve"> PAGEREF _Toc242095955 \h </w:instrText>
+              <w:instrText xml:space="preserve"> PAGEREF _Toc275697424 \h </w:instrText>
             </w:r>
             <w:r>
               <w:rPr>
@@ -1548,7 +1548,7 @@
                 <w:noProof/>
                 <w:webHidden/>
               </w:rPr>
-              <w:t>15</w:t>
+              <w:t>16</w:t>
             </w:r>
             <w:r>
               <w:rPr>
@@ -1570,7 +1570,7 @@
               <w:lang w:eastAsia="en-SG" w:bidi="ar-SA"/>
             </w:rPr>
           </w:pPr>
-          <w:hyperlink w:anchor="_Toc242095956" w:history="1">
+          <w:hyperlink w:anchor="_Toc275697425" w:history="1">
             <w:r>
               <w:rPr>
                 <w:rStyle w:val="Hyperlink"/>
@@ -1597,7 +1597,7 @@
                 <w:noProof/>
                 <w:webHidden/>
               </w:rPr>
-              <w:instrText xml:space="preserve"> PAGEREF _Toc242095956 \h </w:instrText>
+              <w:instrText xml:space="preserve"> PAGEREF _Toc275697425 \h </w:instrText>
             </w:r>
             <w:r>
               <w:rPr>
@@ -1617,7 +1617,7 @@
                 <w:noProof/>
                 <w:webHidden/>
               </w:rPr>
-              <w:t>15</w:t>
+              <w:t>16</w:t>
             </w:r>
             <w:r>
               <w:rPr>
@@ -1639,7 +1639,7 @@
               <w:lang w:eastAsia="en-SG" w:bidi="ar-SA"/>
             </w:rPr>
           </w:pPr>
-          <w:hyperlink w:anchor="_Toc242095957" w:history="1">
+          <w:hyperlink w:anchor="_Toc275697426" w:history="1">
             <w:r>
               <w:rPr>
                 <w:rStyle w:val="Hyperlink"/>
@@ -1666,7 +1666,7 @@
                 <w:noProof/>
                 <w:webHidden/>
               </w:rPr>
-              <w:instrText xml:space="preserve"> PAGEREF _Toc242095957 \h </w:instrText>
+              <w:instrText xml:space="preserve"> PAGEREF _Toc275697426 \h </w:instrText>
             </w:r>
             <w:r>
               <w:rPr>
@@ -1686,7 +1686,7 @@
                 <w:noProof/>
                 <w:webHidden/>
               </w:rPr>
-              <w:t>15</w:t>
+              <w:t>16</w:t>
             </w:r>
             <w:r>
               <w:rPr>
@@ -1708,7 +1708,7 @@
               <w:lang w:eastAsia="en-SG" w:bidi="ar-SA"/>
             </w:rPr>
           </w:pPr>
-          <w:hyperlink w:anchor="_Toc242095958" w:history="1">
+          <w:hyperlink w:anchor="_Toc275697427" w:history="1">
             <w:r>
               <w:rPr>
                 <w:rStyle w:val="Hyperlink"/>
@@ -1735,7 +1735,7 @@
                 <w:noProof/>
                 <w:webHidden/>
               </w:rPr>
-              <w:instrText xml:space="preserve"> PAGEREF _Toc242095958 \h </w:instrText>
+              <w:instrText xml:space="preserve"> PAGEREF _Toc275697427 \h </w:instrText>
             </w:r>
             <w:r>
               <w:rPr>
@@ -1755,7 +1755,7 @@
                 <w:noProof/>
                 <w:webHidden/>
               </w:rPr>
-              <w:t>15</w:t>
+              <w:t>16</w:t>
             </w:r>
             <w:r>
               <w:rPr>
@@ -1777,7 +1777,7 @@
               <w:lang w:eastAsia="en-SG" w:bidi="ar-SA"/>
             </w:rPr>
           </w:pPr>
-          <w:hyperlink w:anchor="_Toc242095959" w:history="1">
+          <w:hyperlink w:anchor="_Toc275697428" w:history="1">
             <w:r>
               <w:rPr>
                 <w:rStyle w:val="Hyperlink"/>
@@ -1804,7 +1804,7 @@
                 <w:noProof/>
                 <w:webHidden/>
               </w:rPr>
-              <w:instrText xml:space="preserve"> PAGEREF _Toc242095959 \h </w:instrText>
+              <w:instrText xml:space="preserve"> PAGEREF _Toc275697428 \h </w:instrText>
             </w:r>
             <w:r>
               <w:rPr>
@@ -1824,7 +1824,7 @@
                 <w:noProof/>
                 <w:webHidden/>
               </w:rPr>
-              <w:t>15</w:t>
+              <w:t>16</w:t>
             </w:r>
             <w:r>
               <w:rPr>
@@ -1846,7 +1846,7 @@
               <w:lang w:eastAsia="en-SG" w:bidi="ar-SA"/>
             </w:rPr>
           </w:pPr>
-          <w:hyperlink w:anchor="_Toc242095960" w:history="1">
+          <w:hyperlink w:anchor="_Toc275697429" w:history="1">
             <w:r>
               <w:rPr>
                 <w:rStyle w:val="Hyperlink"/>
@@ -1873,7 +1873,7 @@
                 <w:noProof/>
                 <w:webHidden/>
               </w:rPr>
-              <w:instrText xml:space="preserve"> PAGEREF _Toc242095960 \h </w:instrText>
+              <w:instrText xml:space="preserve"> PAGEREF _Toc275697429 \h </w:instrText>
             </w:r>
             <w:r>
               <w:rPr>
@@ -1893,7 +1893,7 @@
                 <w:noProof/>
                 <w:webHidden/>
               </w:rPr>
-              <w:t>15</w:t>
+              <w:t>16</w:t>
             </w:r>
             <w:r>
               <w:rPr>
@@ -1915,7 +1915,7 @@
               <w:lang w:eastAsia="en-SG" w:bidi="ar-SA"/>
             </w:rPr>
           </w:pPr>
-          <w:hyperlink w:anchor="_Toc242095961" w:history="1">
+          <w:hyperlink w:anchor="_Toc275697430" w:history="1">
             <w:r>
               <w:rPr>
                 <w:rStyle w:val="Hyperlink"/>
@@ -1942,7 +1942,7 @@
                 <w:noProof/>
                 <w:webHidden/>
               </w:rPr>
-              <w:instrText xml:space="preserve"> PAGEREF _Toc242095961 \h </w:instrText>
+              <w:instrText xml:space="preserve"> PAGEREF _Toc275697430 \h </w:instrText>
             </w:r>
             <w:r>
               <w:rPr>
@@ -1962,7 +1962,7 @@
                 <w:noProof/>
                 <w:webHidden/>
               </w:rPr>
-              <w:t>15</w:t>
+              <w:t>16</w:t>
             </w:r>
             <w:r>
               <w:rPr>
@@ -1984,7 +1984,7 @@
               <w:lang w:eastAsia="en-SG" w:bidi="ar-SA"/>
             </w:rPr>
           </w:pPr>
-          <w:hyperlink w:anchor="_Toc242095962" w:history="1">
+          <w:hyperlink w:anchor="_Toc275697431" w:history="1">
             <w:r>
               <w:rPr>
                 <w:rStyle w:val="Hyperlink"/>
@@ -2011,7 +2011,7 @@
                 <w:noProof/>
                 <w:webHidden/>
               </w:rPr>
-              <w:instrText xml:space="preserve"> PAGEREF _Toc242095962 \h </w:instrText>
+              <w:instrText xml:space="preserve"> PAGEREF _Toc275697431 \h </w:instrText>
             </w:r>
             <w:r>
               <w:rPr>
@@ -2031,7 +2031,7 @@
                 <w:noProof/>
                 <w:webHidden/>
               </w:rPr>
-              <w:t>16</w:t>
+              <w:t>17</w:t>
             </w:r>
             <w:r>
               <w:rPr>
@@ -2053,7 +2053,7 @@
               <w:lang w:eastAsia="en-SG" w:bidi="ar-SA"/>
             </w:rPr>
           </w:pPr>
-          <w:hyperlink w:anchor="_Toc242095963" w:history="1">
+          <w:hyperlink w:anchor="_Toc275697432" w:history="1">
             <w:r>
               <w:rPr>
                 <w:rStyle w:val="Hyperlink"/>
@@ -2080,7 +2080,7 @@
                 <w:noProof/>
                 <w:webHidden/>
               </w:rPr>
-              <w:instrText xml:space="preserve"> PAGEREF _Toc242095963 \h </w:instrText>
+              <w:instrText xml:space="preserve"> PAGEREF _Toc275697432 \h </w:instrText>
             </w:r>
             <w:r>
               <w:rPr>
@@ -2100,7 +2100,7 @@
                 <w:noProof/>
                 <w:webHidden/>
               </w:rPr>
-              <w:t>16</w:t>
+              <w:t>17</w:t>
             </w:r>
             <w:r>
               <w:rPr>
@@ -2122,7 +2122,7 @@
               <w:lang w:eastAsia="en-SG" w:bidi="ar-SA"/>
             </w:rPr>
           </w:pPr>
-          <w:hyperlink w:anchor="_Toc242095964" w:history="1">
+          <w:hyperlink w:anchor="_Toc275697433" w:history="1">
             <w:r>
               <w:rPr>
                 <w:rStyle w:val="Hyperlink"/>
@@ -2149,7 +2149,7 @@
                 <w:noProof/>
                 <w:webHidden/>
               </w:rPr>
-              <w:instrText xml:space="preserve"> PAGEREF _Toc242095964 \h </w:instrText>
+              <w:instrText xml:space="preserve"> PAGEREF _Toc275697433 \h </w:instrText>
             </w:r>
             <w:r>
               <w:rPr>
@@ -2169,7 +2169,7 @@
                 <w:noProof/>
                 <w:webHidden/>
               </w:rPr>
-              <w:t>17</w:t>
+              <w:t>18</w:t>
             </w:r>
             <w:r>
               <w:rPr>
@@ -2191,7 +2191,7 @@
               <w:lang w:eastAsia="en-SG" w:bidi="ar-SA"/>
             </w:rPr>
           </w:pPr>
-          <w:hyperlink w:anchor="_Toc242095965" w:history="1">
+          <w:hyperlink w:anchor="_Toc275697434" w:history="1">
             <w:r>
               <w:rPr>
                 <w:rStyle w:val="Hyperlink"/>
@@ -2218,7 +2218,7 @@
                 <w:noProof/>
                 <w:webHidden/>
               </w:rPr>
-              <w:instrText xml:space="preserve"> PAGEREF _Toc242095965 \h </w:instrText>
+              <w:instrText xml:space="preserve"> PAGEREF _Toc275697434 \h </w:instrText>
             </w:r>
             <w:r>
               <w:rPr>
@@ -2238,7 +2238,7 @@
                 <w:noProof/>
                 <w:webHidden/>
               </w:rPr>
-              <w:t>18</w:t>
+              <w:t>19</w:t>
             </w:r>
             <w:r>
               <w:rPr>
@@ -2260,7 +2260,7 @@
               <w:lang w:eastAsia="en-SG" w:bidi="ar-SA"/>
             </w:rPr>
           </w:pPr>
-          <w:hyperlink w:anchor="_Toc242095966" w:history="1">
+          <w:hyperlink w:anchor="_Toc275697435" w:history="1">
             <w:r>
               <w:rPr>
                 <w:rStyle w:val="Hyperlink"/>
@@ -2287,7 +2287,7 @@
                 <w:noProof/>
                 <w:webHidden/>
               </w:rPr>
-              <w:instrText xml:space="preserve"> PAGEREF _Toc242095966 \h </w:instrText>
+              <w:instrText xml:space="preserve"> PAGEREF _Toc275697435 \h </w:instrText>
             </w:r>
             <w:r>
               <w:rPr>
@@ -2307,7 +2307,7 @@
                 <w:noProof/>
                 <w:webHidden/>
               </w:rPr>
-              <w:t>19</w:t>
+              <w:t>20</w:t>
             </w:r>
             <w:r>
               <w:rPr>
@@ -2329,7 +2329,7 @@
               <w:lang w:eastAsia="en-SG" w:bidi="ar-SA"/>
             </w:rPr>
           </w:pPr>
-          <w:hyperlink w:anchor="_Toc242095967" w:history="1">
+          <w:hyperlink w:anchor="_Toc275697436" w:history="1">
             <w:r>
               <w:rPr>
                 <w:rStyle w:val="Hyperlink"/>
@@ -2356,7 +2356,7 @@
                 <w:noProof/>
                 <w:webHidden/>
               </w:rPr>
-              <w:instrText xml:space="preserve"> PAGEREF _Toc242095967 \h </w:instrText>
+              <w:instrText xml:space="preserve"> PAGEREF _Toc275697436 \h </w:instrText>
             </w:r>
             <w:r>
               <w:rPr>
@@ -2376,7 +2376,7 @@
                 <w:noProof/>
                 <w:webHidden/>
               </w:rPr>
-              <w:t>20</w:t>
+              <w:t>21</w:t>
             </w:r>
             <w:r>
               <w:rPr>
@@ -2398,7 +2398,7 @@
               <w:lang w:eastAsia="en-SG" w:bidi="ar-SA"/>
             </w:rPr>
           </w:pPr>
-          <w:hyperlink w:anchor="_Toc242095968" w:history="1">
+          <w:hyperlink w:anchor="_Toc275697437" w:history="1">
             <w:r>
               <w:rPr>
                 <w:rStyle w:val="Hyperlink"/>
@@ -2425,7 +2425,7 @@
                 <w:noProof/>
                 <w:webHidden/>
               </w:rPr>
-              <w:instrText xml:space="preserve"> PAGEREF _Toc242095968 \h </w:instrText>
+              <w:instrText xml:space="preserve"> PAGEREF _Toc275697437 \h </w:instrText>
             </w:r>
             <w:r>
               <w:rPr>
@@ -2445,7 +2445,7 @@
                 <w:noProof/>
                 <w:webHidden/>
               </w:rPr>
-              <w:t>20</w:t>
+              <w:t>21</w:t>
             </w:r>
             <w:r>
               <w:rPr>
@@ -2467,7 +2467,7 @@
               <w:lang w:eastAsia="en-SG" w:bidi="ar-SA"/>
             </w:rPr>
           </w:pPr>
-          <w:hyperlink w:anchor="_Toc242095969" w:history="1">
+          <w:hyperlink w:anchor="_Toc275697438" w:history="1">
             <w:r>
               <w:rPr>
                 <w:rStyle w:val="Hyperlink"/>
@@ -2494,7 +2494,7 @@
                 <w:noProof/>
                 <w:webHidden/>
               </w:rPr>
-              <w:instrText xml:space="preserve"> PAGEREF _Toc242095969 \h </w:instrText>
+              <w:instrText xml:space="preserve"> PAGEREF _Toc275697438 \h </w:instrText>
             </w:r>
             <w:r>
               <w:rPr>
@@ -2514,7 +2514,7 @@
                 <w:noProof/>
                 <w:webHidden/>
               </w:rPr>
-              <w:t>20</w:t>
+              <w:t>21</w:t>
             </w:r>
             <w:r>
               <w:rPr>
@@ -2536,7 +2536,7 @@
               <w:lang w:eastAsia="en-SG" w:bidi="ar-SA"/>
             </w:rPr>
           </w:pPr>
-          <w:hyperlink w:anchor="_Toc242095970" w:history="1">
+          <w:hyperlink w:anchor="_Toc275697439" w:history="1">
             <w:r>
               <w:rPr>
                 <w:rStyle w:val="Hyperlink"/>
@@ -2563,7 +2563,7 @@
                 <w:noProof/>
                 <w:webHidden/>
               </w:rPr>
-              <w:instrText xml:space="preserve"> PAGEREF _Toc242095970 \h </w:instrText>
+              <w:instrText xml:space="preserve"> PAGEREF _Toc275697439 \h </w:instrText>
             </w:r>
             <w:r>
               <w:rPr>
@@ -2583,7 +2583,7 @@
                 <w:noProof/>
                 <w:webHidden/>
               </w:rPr>
-              <w:t>20</w:t>
+              <w:t>21</w:t>
             </w:r>
             <w:r>
               <w:rPr>
@@ -2605,7 +2605,7 @@
               <w:lang w:eastAsia="en-SG" w:bidi="ar-SA"/>
             </w:rPr>
           </w:pPr>
-          <w:hyperlink w:anchor="_Toc242095971" w:history="1">
+          <w:hyperlink w:anchor="_Toc275697440" w:history="1">
             <w:r>
               <w:rPr>
                 <w:rStyle w:val="Hyperlink"/>
@@ -2632,7 +2632,7 @@
                 <w:noProof/>
                 <w:webHidden/>
               </w:rPr>
-              <w:instrText xml:space="preserve"> PAGEREF _Toc242095971 \h </w:instrText>
+              <w:instrText xml:space="preserve"> PAGEREF _Toc275697440 \h </w:instrText>
             </w:r>
             <w:r>
               <w:rPr>
@@ -2652,7 +2652,7 @@
                 <w:noProof/>
                 <w:webHidden/>
               </w:rPr>
-              <w:t>20</w:t>
+              <w:t>21</w:t>
             </w:r>
             <w:r>
               <w:rPr>
@@ -2674,7 +2674,7 @@
               <w:lang w:eastAsia="en-SG" w:bidi="ar-SA"/>
             </w:rPr>
           </w:pPr>
-          <w:hyperlink w:anchor="_Toc242095972" w:history="1">
+          <w:hyperlink w:anchor="_Toc275697441" w:history="1">
             <w:r>
               <w:rPr>
                 <w:rStyle w:val="Hyperlink"/>
@@ -2701,7 +2701,7 @@
                 <w:noProof/>
                 <w:webHidden/>
               </w:rPr>
-              <w:instrText xml:space="preserve"> PAGEREF _Toc242095972 \h </w:instrText>
+              <w:instrText xml:space="preserve"> PAGEREF _Toc275697441 \h </w:instrText>
             </w:r>
             <w:r>
               <w:rPr>
@@ -2721,7 +2721,7 @@
                 <w:noProof/>
                 <w:webHidden/>
               </w:rPr>
-              <w:t>20</w:t>
+              <w:t>21</w:t>
             </w:r>
             <w:r>
               <w:rPr>
@@ -2743,7 +2743,7 @@
               <w:lang w:eastAsia="en-SG" w:bidi="ar-SA"/>
             </w:rPr>
           </w:pPr>
-          <w:hyperlink w:anchor="_Toc242095973" w:history="1">
+          <w:hyperlink w:anchor="_Toc275697442" w:history="1">
             <w:r>
               <w:rPr>
                 <w:rStyle w:val="Hyperlink"/>
@@ -2770,7 +2770,7 @@
                 <w:noProof/>
                 <w:webHidden/>
               </w:rPr>
-              <w:instrText xml:space="preserve"> PAGEREF _Toc242095973 \h </w:instrText>
+              <w:instrText xml:space="preserve"> PAGEREF _Toc275697442 \h </w:instrText>
             </w:r>
             <w:r>
               <w:rPr>
@@ -2790,7 +2790,7 @@
                 <w:noProof/>
                 <w:webHidden/>
               </w:rPr>
-              <w:t>20</w:t>
+              <w:t>21</w:t>
             </w:r>
             <w:r>
               <w:rPr>
@@ -2812,7 +2812,7 @@
               <w:lang w:eastAsia="en-SG" w:bidi="ar-SA"/>
             </w:rPr>
           </w:pPr>
-          <w:hyperlink w:anchor="_Toc242095974" w:history="1">
+          <w:hyperlink w:anchor="_Toc275697443" w:history="1">
             <w:r>
               <w:rPr>
                 <w:rStyle w:val="Hyperlink"/>
@@ -2839,7 +2839,7 @@
                 <w:noProof/>
                 <w:webHidden/>
               </w:rPr>
-              <w:instrText xml:space="preserve"> PAGEREF _Toc242095974 \h </w:instrText>
+              <w:instrText xml:space="preserve"> PAGEREF _Toc275697443 \h </w:instrText>
             </w:r>
             <w:r>
               <w:rPr>
@@ -2859,7 +2859,7 @@
                 <w:noProof/>
                 <w:webHidden/>
               </w:rPr>
-              <w:t>22</w:t>
+              <w:t>23</w:t>
             </w:r>
             <w:r>
               <w:rPr>
@@ -2881,7 +2881,7 @@
               <w:lang w:eastAsia="en-SG" w:bidi="ar-SA"/>
             </w:rPr>
           </w:pPr>
-          <w:hyperlink w:anchor="_Toc242095975" w:history="1">
+          <w:hyperlink w:anchor="_Toc275697444" w:history="1">
             <w:r>
               <w:rPr>
                 <w:rStyle w:val="Hyperlink"/>
@@ -2908,7 +2908,7 @@
                 <w:noProof/>
                 <w:webHidden/>
               </w:rPr>
-              <w:instrText xml:space="preserve"> PAGEREF _Toc242095975 \h </w:instrText>
+              <w:instrText xml:space="preserve"> PAGEREF _Toc275697444 \h </w:instrText>
             </w:r>
             <w:r>
               <w:rPr>
@@ -2928,7 +2928,7 @@
                 <w:noProof/>
                 <w:webHidden/>
               </w:rPr>
-              <w:t>22</w:t>
+              <w:t>23</w:t>
             </w:r>
             <w:r>
               <w:rPr>
@@ -2950,7 +2950,7 @@
               <w:lang w:eastAsia="en-SG" w:bidi="ar-SA"/>
             </w:rPr>
           </w:pPr>
-          <w:hyperlink w:anchor="_Toc242095976" w:history="1">
+          <w:hyperlink w:anchor="_Toc275697445" w:history="1">
             <w:r>
               <w:rPr>
                 <w:rStyle w:val="Hyperlink"/>
@@ -2977,7 +2977,7 @@
                 <w:noProof/>
                 <w:webHidden/>
               </w:rPr>
-              <w:instrText xml:space="preserve"> PAGEREF _Toc242095976 \h </w:instrText>
+              <w:instrText xml:space="preserve"> PAGEREF _Toc275697445 \h </w:instrText>
             </w:r>
             <w:r>
               <w:rPr>
@@ -2997,7 +2997,7 @@
                 <w:noProof/>
                 <w:webHidden/>
               </w:rPr>
-              <w:t>22</w:t>
+              <w:t>23</w:t>
             </w:r>
             <w:r>
               <w:rPr>
@@ -3019,7 +3019,7 @@
               <w:lang w:eastAsia="en-SG" w:bidi="ar-SA"/>
             </w:rPr>
           </w:pPr>
-          <w:hyperlink w:anchor="_Toc242095977" w:history="1">
+          <w:hyperlink w:anchor="_Toc275697446" w:history="1">
             <w:r>
               <w:rPr>
                 <w:rStyle w:val="Hyperlink"/>
@@ -3046,7 +3046,7 @@
                 <w:noProof/>
                 <w:webHidden/>
               </w:rPr>
-              <w:instrText xml:space="preserve"> PAGEREF _Toc242095977 \h </w:instrText>
+              <w:instrText xml:space="preserve"> PAGEREF _Toc275697446 \h </w:instrText>
             </w:r>
             <w:r>
               <w:rPr>
@@ -3066,7 +3066,7 @@
                 <w:noProof/>
                 <w:webHidden/>
               </w:rPr>
-              <w:t>23</w:t>
+              <w:t>24</w:t>
             </w:r>
             <w:r>
               <w:rPr>
@@ -3094,11 +3094,13 @@
         <w:pStyle w:val="Heading1"/>
       </w:pPr>
       <w:bookmarkStart w:id="0" w:name="_Toc242095935"/>
+      <w:bookmarkStart w:id="1" w:name="_Toc275697404"/>
       <w:r>
         <w:lastRenderedPageBreak/>
         <w:t>Overview</w:t>
       </w:r>
       <w:bookmarkEnd w:id="0"/>
+      <w:bookmarkEnd w:id="1"/>
     </w:p>
     <w:p>
       <w:r>
@@ -3154,7 +3156,15 @@
         </w:numPr>
       </w:pPr>
       <w:r>
-        <w:t xml:space="preserve">Peter Gutmann's paper </w:t>
+        <w:t xml:space="preserve">Peter </w:t>
+      </w:r>
+      <w:proofErr w:type="spellStart"/>
+      <w:r>
+        <w:t>Gutmann's</w:t>
+      </w:r>
+      <w:proofErr w:type="spellEnd"/>
+      <w:r>
+        <w:t xml:space="preserve"> paper </w:t>
       </w:r>
       <w:r>
         <w:rPr>
@@ -3175,8 +3185,13 @@
         <w:t xml:space="preserve">National Industrial Security Program Operating Manual </w:t>
       </w:r>
       <w:r>
-        <w:t>of the US Department of Defense</w:t>
-      </w:r>
+        <w:t xml:space="preserve">of the US Department of </w:t>
+      </w:r>
+      <w:proofErr w:type="spellStart"/>
+      <w:r>
+        <w:t>Defense</w:t>
+      </w:r>
+      <w:proofErr w:type="spellEnd"/>
     </w:p>
     <w:p>
       <w:pPr>
@@ -3199,12 +3214,14 @@
       <w:pPr>
         <w:pStyle w:val="Heading1"/>
       </w:pPr>
-      <w:bookmarkStart w:id="1" w:name="_Toc242095936"/>
+      <w:bookmarkStart w:id="2" w:name="_Toc242095936"/>
+      <w:bookmarkStart w:id="3" w:name="_Toc275697405"/>
       <w:r>
         <w:lastRenderedPageBreak/>
         <w:t>Using Eraser</w:t>
       </w:r>
-      <w:bookmarkEnd w:id="1"/>
+      <w:bookmarkEnd w:id="2"/>
+      <w:bookmarkEnd w:id="3"/>
     </w:p>
     <w:p>
       <w:r>
@@ -3215,11 +3232,13 @@
       <w:pPr>
         <w:pStyle w:val="Heading2"/>
       </w:pPr>
-      <w:bookmarkStart w:id="2" w:name="_Toc242095937"/>
+      <w:bookmarkStart w:id="4" w:name="_Toc242095937"/>
+      <w:bookmarkStart w:id="5" w:name="_Toc275697406"/>
       <w:r>
         <w:t>Creating Tasks</w:t>
       </w:r>
-      <w:bookmarkEnd w:id="2"/>
+      <w:bookmarkEnd w:id="4"/>
+      <w:bookmarkEnd w:id="5"/>
     </w:p>
     <w:p>
       <w:pPr>
@@ -3257,7 +3276,7 @@
                     <pic:cNvPicPr/>
                   </pic:nvPicPr>
                   <pic:blipFill>
-                    <a:blip r:embed="rId10" cstate="print"/>
+                    <a:blip r:embed="rId11" cstate="print"/>
                     <a:stretch>
                       <a:fillRect/>
                     </a:stretch>
@@ -3320,7 +3339,15 @@
         <w:t>New Task</w:t>
       </w:r>
       <w:r>
-        <w:t xml:space="preserve"> (or press Ctrl+N). You will then be presented with the Task Properties Dialog.</w:t>
+        <w:t xml:space="preserve"> (or press </w:t>
+      </w:r>
+      <w:proofErr w:type="spellStart"/>
+      <w:r>
+        <w:t>Ctrl+N</w:t>
+      </w:r>
+      <w:proofErr w:type="spellEnd"/>
+      <w:r>
+        <w:t>). You will then be presented with the Task Properties Dialog.</w:t>
       </w:r>
     </w:p>
     <w:p>
@@ -3432,9 +3459,11 @@
       <w:r>
         <w:t xml:space="preserve"> page.</w:t>
       </w:r>
-      <w:r>
-        <w:t xml:space="preserve"> Tasks set to Run Immediately will be reset to Run Manually upon completion of the task; if the task was aborted in the process of execution (e.g. by an application crash) the task will automatically be run again upon program restart.</w:t>
-      </w:r>
+      <w:ins w:id="6" w:author="Joel Low" w:date="2010-10-24T15:22:00Z">
+        <w:r>
+          <w:t xml:space="preserve"> Tasks set to Run Immediately will be reset to Run Manually upon completion of the task; if the task was aborted in the process of execution (e.g. by an application crash) the task will automatically be run again upon program restart.</w:t>
+        </w:r>
+      </w:ins>
     </w:p>
     <w:p>
       <w:pPr>
@@ -3457,9 +3486,19 @@
       <w:r>
         <w:t xml:space="preserve">, the task will be run when the computer is next restarted. This is useful for erasing files which are currently in use. </w:t>
       </w:r>
-      <w:r>
-        <w:t>Tasks set to Run at Restart will be reset to Run Manually upon completion of the task.</w:t>
-      </w:r>
+      <w:ins w:id="7" w:author="Joel Low" w:date="2010-10-24T15:22:00Z">
+        <w:r>
+          <w:t xml:space="preserve">Tasks set to </w:t>
+        </w:r>
+        <w:proofErr w:type="gramStart"/>
+        <w:r>
+          <w:t>Run</w:t>
+        </w:r>
+        <w:proofErr w:type="gramEnd"/>
+        <w:r>
+          <w:t xml:space="preserve"> at Restart will be reset to Run Manually upon completion of the task.</w:t>
+        </w:r>
+      </w:ins>
     </w:p>
     <w:p>
       <w:pPr>
@@ -3529,15 +3568,25 @@
       <w:pPr>
         <w:pStyle w:val="Heading3"/>
       </w:pPr>
-      <w:bookmarkStart w:id="3" w:name="_Toc242095938"/>
+      <w:bookmarkStart w:id="8" w:name="_Toc242095938"/>
+      <w:bookmarkStart w:id="9" w:name="_Toc275697407"/>
       <w:r>
         <w:t>Selecting Data to Erase</w:t>
       </w:r>
-      <w:bookmarkEnd w:id="3"/>
-    </w:p>
-    <w:p>
-      <w:r>
-        <w:t>Targets define the files and folders which require erasure. The Select Data to Erase dialog allows you to specify which files or folders require erasure, and which erasure method to apply to destroy those files.</w:t>
+      <w:bookmarkEnd w:id="8"/>
+      <w:bookmarkEnd w:id="9"/>
+    </w:p>
+    <w:p>
+      <w:r>
+        <w:t xml:space="preserve">Targets define the files and folders which require erasure. The Select Data to </w:t>
+      </w:r>
+      <w:proofErr w:type="gramStart"/>
+      <w:r>
+        <w:t>Erase</w:t>
+      </w:r>
+      <w:proofErr w:type="gramEnd"/>
+      <w:r>
+        <w:t xml:space="preserve"> dialog allows you to specify which files or folders require erasure, and which erasure method to apply to destroy those files.</w:t>
       </w:r>
       <w:r>
         <w:rPr>
@@ -3568,7 +3617,7 @@
                     <pic:cNvPicPr/>
                   </pic:nvPicPr>
                   <pic:blipFill>
-                    <a:blip r:embed="rId11" cstate="print"/>
+                    <a:blip r:embed="rId12" cstate="print"/>
                     <a:stretch>
                       <a:fillRect/>
                     </a:stretch>
@@ -3663,7 +3712,15 @@
         <w:t>Files in Folder</w:t>
       </w:r>
       <w:r>
-        <w:t xml:space="preserve"> specifies a folder for erasure, and the include mask specifies a </w:t>
+        <w:t xml:space="preserve"> specifies a folder for erasure, and </w:t>
+      </w:r>
+      <w:proofErr w:type="spellStart"/>
+      <w:r>
+        <w:t>the</w:t>
+      </w:r>
+      <w:proofErr w:type="spellEnd"/>
+      <w:r>
+        <w:t xml:space="preserve"> include mask specifies a </w:t>
       </w:r>
       <w:fldSimple w:instr=" REF _Ref234289827  \* MERGEFORMAT ">
         <w:r>
@@ -3685,8 +3742,13 @@
           <w:numId w:val="10"/>
         </w:numPr>
       </w:pPr>
-      <w:r>
-        <w:t>The include mask is applied before the exclude mask; a blank include mask includes all files and a blank exclude mask includes all files.</w:t>
+      <w:proofErr w:type="spellStart"/>
+      <w:r>
+        <w:t>The</w:t>
+      </w:r>
+      <w:proofErr w:type="spellEnd"/>
+      <w:r>
+        <w:t xml:space="preserve"> include mask is applied before the exclude mask; a blank include mask includes all files and a blank exclude mask includes all files.</w:t>
       </w:r>
     </w:p>
     <w:p>
@@ -3768,25 +3830,35 @@
           <w:ilvl w:val="1"/>
           <w:numId w:val="10"/>
         </w:numPr>
-      </w:pPr>
-      <w:r>
-        <w:t>Starting from Eraser 6.1, mounted network drives (with a drive letter) are also displayed in the drop-down list, allowing the unused space erasure of network drives.</w:t>
-      </w:r>
+        <w:rPr>
+          <w:ins w:id="10" w:author="Joel Low" w:date="2010-10-24T15:22:00Z"/>
+        </w:rPr>
+      </w:pPr>
+      <w:ins w:id="11" w:author="Joel Low" w:date="2010-10-24T15:22:00Z">
+        <w:r>
+          <w:t>Starting from Eraser 6.1, mounted network drives (with a drive letter) are also displayed in the drop-down list, allowing the unused space erasure of network drives.</w:t>
+        </w:r>
+      </w:ins>
     </w:p>
     <w:p>
       <w:pPr>
         <w:pStyle w:val="Notice"/>
-      </w:pPr>
-      <w:r>
         <w:rPr>
-          <w:rStyle w:val="IntenseEmphasis"/>
-          <w:b/>
-          <w:bCs/>
-          <w:i/>
-          <w:iCs/>
+          <w:ins w:id="12" w:author="Joel Low" w:date="2010-10-24T15:22:00Z"/>
         </w:rPr>
-        <w:t>For the unused space erasure of network drives to work properly, knowledge of the NAS is required: only the partition which the drive is mounted on will be erased. Furthermore, if quotas are enforced, Eraser may not be aware of it and the unused space erasure may not work as expected, even if Eraser completes the task successfully.</w:t>
-      </w:r>
+      </w:pPr>
+      <w:ins w:id="13" w:author="Joel Low" w:date="2010-10-24T15:22:00Z">
+        <w:r>
+          <w:rPr>
+            <w:rStyle w:val="IntenseEmphasis"/>
+            <w:b/>
+            <w:bCs/>
+            <w:i/>
+            <w:iCs/>
+          </w:rPr>
+          <w:t>For the unused space erasure of network drives to work properly, knowledge of the NAS is required: only the partition which the drive is mounted on will be erased. Furthermore, if quotas are enforced, Eraser may not be aware of it and the unused space erasure may not work as expected, even if Eraser completes the task successfully.</w:t>
+        </w:r>
+      </w:ins>
     </w:p>
     <w:p>
       <w:pPr>
@@ -3798,68 +3870,8 @@
       </w:pPr>
       <w:r>
         <w:rPr>
-          <w:rStyle w:val="Strong"/>
-        </w:rPr>
-        <w:t>Recycle bin</w:t>
-      </w:r>
-      <w:r>
-        <w:t xml:space="preserve"> specifies that all files in the </w:t>
-      </w:r>
-      <w:r>
-        <w:rPr>
-          <w:rStyle w:val="Emphasis"/>
-        </w:rPr>
-        <w:t>current user’s</w:t>
-      </w:r>
-      <w:r>
-        <w:t xml:space="preserve"> recycle bin is erased.</w:t>
-      </w:r>
-    </w:p>
-    <w:p>
-      <w:pPr>
-        <w:pStyle w:val="Heading3"/>
-      </w:pPr>
-      <w:bookmarkStart w:id="4" w:name="_Toc242095939"/>
-      <w:r>
-        <w:t>Creating Recurring Tasks</w:t>
-      </w:r>
-      <w:bookmarkEnd w:id="4"/>
-    </w:p>
-    <w:p>
-      <w:r>
-        <w:t xml:space="preserve">Recurring tasks will run on a schedule – they have a predetermined time for running and will run at regular intervals. To create recurring tasks, select </w:t>
-      </w:r>
-      <w:r>
-        <w:rPr>
-          <w:rStyle w:val="Strong"/>
-        </w:rPr>
-        <w:t>Recurring</w:t>
-      </w:r>
-      <w:r>
-        <w:t xml:space="preserve"> under </w:t>
-      </w:r>
-      <w:r>
-        <w:rPr>
-          <w:rStyle w:val="Strong"/>
-        </w:rPr>
-        <w:t>Task Type</w:t>
-      </w:r>
-      <w:r>
-        <w:t xml:space="preserve"> in the Task Properties dialog. Then, select the </w:t>
-      </w:r>
-      <w:r>
-        <w:rPr>
-          <w:rStyle w:val="Strong"/>
-        </w:rPr>
-        <w:t>Schedule</w:t>
-      </w:r>
-      <w:r>
-        <w:t xml:space="preserve"> tab.</w:t>
-      </w:r>
-    </w:p>
-    <w:p>
-      <w:r>
-        <w:rPr>
+          <w:b/>
+          <w:bCs/>
           <w:noProof/>
           <w:lang w:eastAsia="en-SG" w:bidi="ar-SA"/>
         </w:rPr>
@@ -3870,7 +3882,7 @@
               <wp:posOffset>19050</wp:posOffset>
             </wp:positionH>
             <wp:positionV relativeFrom="paragraph">
-              <wp:posOffset>29845</wp:posOffset>
+              <wp:posOffset>10795</wp:posOffset>
             </wp:positionV>
             <wp:extent cx="3468370" cy="4517390"/>
             <wp:effectExtent l="171450" t="133350" r="360680" b="302260"/>
@@ -3908,7 +3920,7 @@
                     <pic:cNvPicPr/>
                   </pic:nvPicPr>
                   <pic:blipFill>
-                    <a:blip r:embed="rId12" cstate="print"/>
+                    <a:blip r:embed="rId13" cstate="print"/>
                     <a:stretch>
                       <a:fillRect/>
                     </a:stretch>
@@ -3939,6 +3951,70 @@
         </w:drawing>
       </w:r>
       <w:r>
+        <w:rPr>
+          <w:rStyle w:val="Strong"/>
+        </w:rPr>
+        <w:t>Recycle bin</w:t>
+      </w:r>
+      <w:r>
+        <w:t xml:space="preserve"> specifies that all files in the </w:t>
+      </w:r>
+      <w:r>
+        <w:rPr>
+          <w:rStyle w:val="Emphasis"/>
+        </w:rPr>
+        <w:t>current user’s</w:t>
+      </w:r>
+      <w:r>
+        <w:t xml:space="preserve"> recycle bin is erased.</w:t>
+      </w:r>
+    </w:p>
+    <w:p>
+      <w:pPr>
+        <w:pStyle w:val="Heading3"/>
+      </w:pPr>
+      <w:bookmarkStart w:id="14" w:name="_Toc242095939"/>
+      <w:bookmarkStart w:id="15" w:name="_Toc275697408"/>
+      <w:r>
+        <w:t>Creating Recurring Tasks</w:t>
+      </w:r>
+      <w:bookmarkEnd w:id="14"/>
+      <w:bookmarkEnd w:id="15"/>
+    </w:p>
+    <w:p>
+      <w:r>
+        <w:t xml:space="preserve">Recurring tasks will run on a schedule – they have a predetermined time for running and will run at regular intervals. To create recurring tasks, select </w:t>
+      </w:r>
+      <w:r>
+        <w:rPr>
+          <w:rStyle w:val="Strong"/>
+        </w:rPr>
+        <w:t>Recurring</w:t>
+      </w:r>
+      <w:r>
+        <w:t xml:space="preserve"> under </w:t>
+      </w:r>
+      <w:r>
+        <w:rPr>
+          <w:rStyle w:val="Strong"/>
+        </w:rPr>
+        <w:t>Task Type</w:t>
+      </w:r>
+      <w:r>
+        <w:t xml:space="preserve"> in the Task Properties dialog. Then, select the </w:t>
+      </w:r>
+      <w:r>
+        <w:rPr>
+          <w:rStyle w:val="Strong"/>
+        </w:rPr>
+        <w:t>Schedule</w:t>
+      </w:r>
+      <w:r>
+        <w:t xml:space="preserve"> tab.</w:t>
+      </w:r>
+    </w:p>
+    <w:p>
+      <w:r>
         <w:t>The first thing to specify is the time the task will run: this must be set, and defaults to the current time of the day. There are currently three kinds of schedules:</w:t>
       </w:r>
     </w:p>
@@ -3963,11 +4039,8 @@
         </w:numPr>
       </w:pPr>
       <w:r>
-        <w:t xml:space="preserve">Weekly schedules will run every X weeks from the </w:t>
-      </w:r>
-      <w:r>
         <w:lastRenderedPageBreak/>
-        <w:t>last run, on the selected days of the week.</w:t>
+        <w:t>Weekly schedules will run every X weeks from the last run, on the selected days of the week.</w:t>
       </w:r>
     </w:p>
     <w:p>
@@ -3979,7 +4052,23 @@
         </w:numPr>
       </w:pPr>
       <w:r>
-        <w:t>Monthly schedules will run on the X’th day of the month, on every Y months. If the X’th day does not exist on the current month, the month will be skipped.</w:t>
+        <w:t xml:space="preserve">Monthly schedules will run on the </w:t>
+      </w:r>
+      <w:proofErr w:type="spellStart"/>
+      <w:r>
+        <w:t>X’th</w:t>
+      </w:r>
+      <w:proofErr w:type="spellEnd"/>
+      <w:r>
+        <w:t xml:space="preserve"> day of the month, on every Y months. If the </w:t>
+      </w:r>
+      <w:proofErr w:type="spellStart"/>
+      <w:r>
+        <w:t>X’th</w:t>
+      </w:r>
+      <w:proofErr w:type="spellEnd"/>
+      <w:r>
+        <w:t xml:space="preserve"> day does not exist on the current month, the month will be skipped.</w:t>
       </w:r>
     </w:p>
     <w:p>
@@ -4002,7 +4091,8 @@
       <w:pPr>
         <w:pStyle w:val="Heading2"/>
       </w:pPr>
-      <w:bookmarkStart w:id="5" w:name="_Toc242095940"/>
+      <w:bookmarkStart w:id="16" w:name="_Toc242095940"/>
+      <w:bookmarkStart w:id="17" w:name="_Toc275697409"/>
       <w:r>
         <w:t>Importing</w:t>
       </w:r>
@@ -4012,7 +4102,8 @@
       <w:r>
         <w:t xml:space="preserve"> Tasks</w:t>
       </w:r>
-      <w:bookmarkEnd w:id="5"/>
+      <w:bookmarkEnd w:id="16"/>
+      <w:bookmarkEnd w:id="17"/>
     </w:p>
     <w:p>
       <w:r>
@@ -4034,8 +4125,13 @@
         <w:t>Export/Import Task List</w:t>
       </w:r>
       <w:r>
-        <w:t>. Below is a matrix containing the list of compatible task list versions.</w:t>
-      </w:r>
+        <w:t xml:space="preserve">. Below is a matrix containing the list of compatible task list </w:t>
+      </w:r>
+      <w:proofErr w:type="gramStart"/>
+      <w:r>
+        <w:t>versions.</w:t>
+      </w:r>
+      <w:proofErr w:type="gramEnd"/>
     </w:p>
     <w:tbl>
       <w:tblPr>
@@ -4231,7 +4327,10 @@
           </w:tcPr>
           <w:p>
             <w:r>
-              <w:t>6.1.x/6.2.x</w:t>
+              <w:t>6.</w:t>
+            </w:r>
+            <w:r>
+              <w:t>1.x/6.2.x</w:t>
             </w:r>
           </w:p>
         </w:tc>
@@ -4279,29 +4378,15 @@
     <w:p/>
     <w:p>
       <w:pPr>
-        <w:rPr>
-          <w:rFonts w:asciiTheme="majorHAnsi" w:eastAsiaTheme="majorEastAsia" w:hAnsiTheme="majorHAnsi" w:cstheme="majorBidi"/>
-          <w:b/>
-          <w:bCs/>
-          <w:color w:val="D40C0C"/>
-          <w:sz w:val="26"/>
-          <w:szCs w:val="26"/>
-        </w:rPr>
-      </w:pPr>
-      <w:r>
-        <w:br w:type="page"/>
-      </w:r>
-    </w:p>
-    <w:p>
-      <w:pPr>
         <w:pStyle w:val="Heading2"/>
       </w:pPr>
-      <w:bookmarkStart w:id="6" w:name="_Toc242095941"/>
-      <w:r>
-        <w:lastRenderedPageBreak/>
+      <w:bookmarkStart w:id="18" w:name="_Toc242095941"/>
+      <w:bookmarkStart w:id="19" w:name="_Toc275697410"/>
+      <w:r>
         <w:t>Running Tasks</w:t>
       </w:r>
-      <w:bookmarkEnd w:id="6"/>
+      <w:bookmarkEnd w:id="18"/>
+      <w:bookmarkEnd w:id="19"/>
     </w:p>
     <w:p>
       <w:pPr>
@@ -4379,7 +4464,7 @@
                     <pic:cNvPicPr/>
                   </pic:nvPicPr>
                   <pic:blipFill>
-                    <a:blip r:embed="rId13" cstate="print"/>
+                    <a:blip r:embed="rId14" cstate="print"/>
                     <a:stretch>
                       <a:fillRect/>
                     </a:stretch>
@@ -4435,26 +4520,34 @@
       <w:pPr>
         <w:pStyle w:val="Heading3"/>
       </w:pPr>
-      <w:bookmarkStart w:id="7" w:name="_Toc242095942"/>
+      <w:bookmarkStart w:id="20" w:name="_Toc242095942"/>
+      <w:bookmarkStart w:id="21" w:name="_Toc275697411"/>
       <w:r>
         <w:t>Behaviour toward encrypted, sparse or compressed files</w:t>
       </w:r>
-      <w:bookmarkEnd w:id="7"/>
-    </w:p>
-    <w:p>
-      <w:r>
-        <w:t>IF you are using Windows 2000 or later, as well as having an NTFS file system, you have the option of encrypting and/or compressing your files. Also, programs are able to set files as “sparse”, which means that long stretches of data which are absent will occupy zero disk space. Because encrypted files, compressed files and sparse behave differently when applying the standard erasure procedure, Eraser will not erase such files when they are encountered and will instead log an error.</w:t>
+      <w:bookmarkEnd w:id="20"/>
+      <w:bookmarkEnd w:id="21"/>
+    </w:p>
+    <w:p>
+      <w:r>
+        <w:t xml:space="preserve">IF you are using Windows 2000 or later, as well as having an NTFS file system, you have the option of encrypting and/or compressing your files. Also, programs are able to set files as “sparse”, which </w:t>
+      </w:r>
+      <w:r>
+        <w:lastRenderedPageBreak/>
+        <w:t>means that long stretches of data which are absent will occupy zero disk space. Because encrypted files, compressed files and sparse behave differently when applying the standard erasure procedure, Eraser will not erase such files when they are encountered and will instead log an error.</w:t>
       </w:r>
     </w:p>
     <w:p>
       <w:pPr>
         <w:pStyle w:val="Heading3"/>
       </w:pPr>
-      <w:bookmarkStart w:id="8" w:name="_Toc242095943"/>
+      <w:bookmarkStart w:id="22" w:name="_Toc242095943"/>
+      <w:bookmarkStart w:id="23" w:name="_Toc275697412"/>
       <w:r>
         <w:t>Behaviour toward reparse points</w:t>
       </w:r>
-      <w:bookmarkEnd w:id="8"/>
+      <w:bookmarkEnd w:id="22"/>
+      <w:bookmarkEnd w:id="23"/>
     </w:p>
     <w:p>
       <w:r>
@@ -4502,7 +4595,6 @@
     </w:p>
     <w:p>
       <w:r>
-        <w:lastRenderedPageBreak/>
         <w:t>Firstly, when erasing the free space of a drive, when Eraser meets a reparse point file cluster tips are not erased as the file which the reparse point refers to may be on a slow link (e.g. network connection) and cluster tip semantics may differ from local erasures successfully. This also prevents network saturation (for network files). Reparse points referring to folders are completely ignored</w:t>
       </w:r>
       <w:r>
@@ -4535,11 +4627,13 @@
       <w:pPr>
         <w:pStyle w:val="Heading3"/>
       </w:pPr>
-      <w:bookmarkStart w:id="9" w:name="_Toc242095944"/>
+      <w:bookmarkStart w:id="24" w:name="_Toc242095944"/>
+      <w:bookmarkStart w:id="25" w:name="_Toc275697413"/>
       <w:r>
         <w:t>Behaviour toward Saved HTML files</w:t>
       </w:r>
-      <w:bookmarkEnd w:id="9"/>
+      <w:bookmarkEnd w:id="24"/>
+      <w:bookmarkEnd w:id="25"/>
     </w:p>
     <w:p>
       <w:r>
@@ -4590,6 +4684,7 @@
     </w:p>
     <w:p>
       <w:r>
+        <w:lastRenderedPageBreak/>
         <w:t>Obviously</w:t>
       </w:r>
       <w:r>
@@ -4683,7 +4778,6 @@
     </w:p>
     <w:p>
       <w:r>
-        <w:lastRenderedPageBreak/>
         <w:t>You now have all the HTML files and folders you selected within the Recycle Bin. This gives you the option to</w:t>
       </w:r>
       <w:r>
@@ -4696,7 +4790,15 @@
         <w:t xml:space="preserve">When </w:t>
       </w:r>
       <w:r>
-        <w:t xml:space="preserve">you are absolutely certain you have not removed a folder with data you require in it you can proceed to </w:t>
+        <w:t xml:space="preserve">you are absolutely certain you have not removed a folder with data you require in it you can </w:t>
+      </w:r>
+      <w:proofErr w:type="gramStart"/>
+      <w:r>
+        <w:t>proceed</w:t>
+      </w:r>
+      <w:proofErr w:type="gramEnd"/>
+      <w:r>
+        <w:t xml:space="preserve"> to </w:t>
       </w:r>
       <w:fldSimple w:instr=" REF _Ref234294654 \h  \* MERGEFORMAT ">
         <w:r>
@@ -4714,11 +4816,13 @@
       <w:pPr>
         <w:pStyle w:val="Heading2"/>
       </w:pPr>
-      <w:bookmarkStart w:id="10" w:name="_Toc242095945"/>
+      <w:bookmarkStart w:id="26" w:name="_Toc242095945"/>
+      <w:bookmarkStart w:id="27" w:name="_Toc275697414"/>
       <w:r>
         <w:t>Viewing the Results of an Erasure</w:t>
       </w:r>
-      <w:bookmarkEnd w:id="10"/>
+      <w:bookmarkEnd w:id="26"/>
+      <w:bookmarkEnd w:id="27"/>
     </w:p>
     <w:p>
       <w:r>
@@ -4755,6 +4859,7 @@
           <w:noProof/>
           <w:lang w:eastAsia="en-SG" w:bidi="ar-SA"/>
         </w:rPr>
+        <w:lastRenderedPageBreak/>
         <w:drawing>
           <wp:inline distT="0" distB="0" distL="0" distR="0">
             <wp:extent cx="5690896" cy="4268172"/>
@@ -4771,7 +4876,7 @@
                     <pic:cNvPicPr/>
                   </pic:nvPicPr>
                   <pic:blipFill>
-                    <a:blip r:embed="rId14" cstate="print"/>
+                    <a:blip r:embed="rId15" cstate="print"/>
                     <a:stretch>
                       <a:fillRect/>
                     </a:stretch>
@@ -4822,12 +4927,14 @@
       <w:pPr>
         <w:pStyle w:val="Heading1"/>
       </w:pPr>
-      <w:bookmarkStart w:id="11" w:name="_Toc242095946"/>
+      <w:bookmarkStart w:id="28" w:name="_Toc242095946"/>
+      <w:bookmarkStart w:id="29" w:name="_Toc275697415"/>
       <w:r>
         <w:lastRenderedPageBreak/>
         <w:t>Eraser Settings</w:t>
       </w:r>
-      <w:bookmarkEnd w:id="11"/>
+      <w:bookmarkEnd w:id="28"/>
+      <w:bookmarkEnd w:id="29"/>
     </w:p>
     <w:p>
       <w:r>
@@ -4852,12 +4959,14 @@
       <w:pPr>
         <w:pStyle w:val="Heading2"/>
       </w:pPr>
-      <w:bookmarkStart w:id="12" w:name="_Toc242095947"/>
-      <w:bookmarkStart w:id="13" w:name="_Ref234289623"/>
+      <w:bookmarkStart w:id="30" w:name="_Toc242095947"/>
+      <w:bookmarkStart w:id="31" w:name="_Ref234289623"/>
+      <w:bookmarkStart w:id="32" w:name="_Toc275697416"/>
       <w:r>
         <w:t>Shell Integration</w:t>
       </w:r>
-      <w:bookmarkEnd w:id="12"/>
+      <w:bookmarkEnd w:id="30"/>
+      <w:bookmarkEnd w:id="32"/>
     </w:p>
     <w:p>
       <w:pPr>
@@ -4884,7 +4993,7 @@
                     <pic:cNvPicPr/>
                   </pic:nvPicPr>
                   <pic:blipFill>
-                    <a:blip r:embed="rId15" cstate="print"/>
+                    <a:blip r:embed="rId16" cstate="print"/>
                     <a:srcRect b="86026"/>
                     <a:stretch>
                       <a:fillRect/>
@@ -4955,12 +5064,14 @@
       <w:pPr>
         <w:pStyle w:val="Heading2"/>
       </w:pPr>
-      <w:bookmarkStart w:id="14" w:name="_Toc242095948"/>
+      <w:bookmarkStart w:id="33" w:name="_Toc242095948"/>
+      <w:bookmarkStart w:id="34" w:name="_Toc275697417"/>
       <w:r>
         <w:t>Erase Settings</w:t>
       </w:r>
-      <w:bookmarkEnd w:id="13"/>
-      <w:bookmarkEnd w:id="14"/>
+      <w:bookmarkEnd w:id="31"/>
+      <w:bookmarkEnd w:id="33"/>
+      <w:bookmarkEnd w:id="34"/>
     </w:p>
     <w:p>
       <w:r>
@@ -4984,7 +5095,7 @@
                     <pic:cNvPicPr/>
                   </pic:nvPicPr>
                   <pic:blipFill>
-                    <a:blip r:embed="rId15" cstate="print"/>
+                    <a:blip r:embed="rId16" cstate="print"/>
                     <a:srcRect t="13801" b="49118"/>
                     <a:stretch>
                       <a:fillRect/>
@@ -5089,7 +5200,15 @@
         <w:t>Force locked files to be unlocked for erasure</w:t>
       </w:r>
       <w:r>
-        <w:t xml:space="preserve"> is checked, when Eraser tries to erase a file but it is locked by a program, Eraser will attempt to forcibly unlock the file for erasure; if this is unchecked, the file will be ignored by Eraser and reported as an error.</w:t>
+        <w:t xml:space="preserve"> is checked, when Eraser tries to erase a file but it is locked by a program, Eraser will attempt to forcibly unlock the file for erasure; if this is unchecked, </w:t>
+      </w:r>
+      <w:proofErr w:type="gramStart"/>
+      <w:r>
+        <w:t>the</w:t>
+      </w:r>
+      <w:proofErr w:type="gramEnd"/>
+      <w:r>
+        <w:t xml:space="preserve"> file will be ignored by Eraser and reported as an error.</w:t>
       </w:r>
     </w:p>
     <w:p>
@@ -5124,13 +5243,15 @@
       <w:pPr>
         <w:pStyle w:val="Heading2"/>
       </w:pPr>
-      <w:bookmarkStart w:id="15" w:name="_Ref234293165"/>
-      <w:bookmarkStart w:id="16" w:name="_Toc242095949"/>
+      <w:bookmarkStart w:id="35" w:name="_Ref234293165"/>
+      <w:bookmarkStart w:id="36" w:name="_Toc242095949"/>
+      <w:bookmarkStart w:id="37" w:name="_Toc275697418"/>
       <w:r>
         <w:t>Scheduler Settings</w:t>
       </w:r>
-      <w:bookmarkEnd w:id="15"/>
-      <w:bookmarkEnd w:id="16"/>
+      <w:bookmarkEnd w:id="35"/>
+      <w:bookmarkEnd w:id="36"/>
+      <w:bookmarkEnd w:id="37"/>
     </w:p>
     <w:p>
       <w:r>
@@ -5154,7 +5275,7 @@
                     <pic:cNvPicPr/>
                   </pic:nvPicPr>
                   <pic:blipFill>
-                    <a:blip r:embed="rId16" cstate="print"/>
+                    <a:blip r:embed="rId17" cstate="print"/>
                     <a:srcRect t="51253" b="34401"/>
                     <a:stretch>
                       <a:fillRect/>
@@ -5187,11 +5308,19 @@
       <w:r>
         <w:t xml:space="preserve">When </w:t>
       </w:r>
+      <w:proofErr w:type="gramStart"/>
       <w:r>
         <w:rPr>
           <w:rStyle w:val="Strong"/>
         </w:rPr>
-        <w:t xml:space="preserve">Automatically remove </w:t>
+        <w:t>Automatically</w:t>
+      </w:r>
+      <w:proofErr w:type="gramEnd"/>
+      <w:r>
+        <w:rPr>
+          <w:rStyle w:val="Strong"/>
+        </w:rPr>
+        <w:t xml:space="preserve"> remove </w:t>
       </w:r>
       <w:r>
         <w:rPr>
@@ -5282,11 +5411,15 @@
       <w:pPr>
         <w:pStyle w:val="Heading2"/>
       </w:pPr>
-      <w:bookmarkStart w:id="17" w:name="_Toc242095950"/>
+      <w:bookmarkStart w:id="38" w:name="_Toc242095950"/>
+      <w:bookmarkStart w:id="39" w:name="_Toc275697419"/>
+      <w:proofErr w:type="spellStart"/>
       <w:r>
         <w:t>Plugins</w:t>
       </w:r>
-      <w:bookmarkEnd w:id="17"/>
+      <w:bookmarkEnd w:id="38"/>
+      <w:bookmarkEnd w:id="39"/>
+      <w:proofErr w:type="spellEnd"/>
     </w:p>
     <w:p>
       <w:r>
@@ -5310,7 +5443,7 @@
                     <pic:cNvPicPr/>
                   </pic:nvPicPr>
                   <pic:blipFill>
-                    <a:blip r:embed="rId15" cstate="print"/>
+                    <a:blip r:embed="rId16" cstate="print"/>
                     <a:srcRect t="65042"/>
                     <a:stretch>
                       <a:fillRect/>
@@ -5334,7 +5467,23 @@
     </w:p>
     <w:p>
       <w:r>
-        <w:t>The Plugins section contains a list of plugins which are</w:t>
+        <w:t xml:space="preserve">The </w:t>
+      </w:r>
+      <w:proofErr w:type="spellStart"/>
+      <w:r>
+        <w:t>Plugins</w:t>
+      </w:r>
+      <w:proofErr w:type="spellEnd"/>
+      <w:r>
+        <w:t xml:space="preserve"> section contains a list of </w:t>
+      </w:r>
+      <w:proofErr w:type="spellStart"/>
+      <w:r>
+        <w:t>plugins</w:t>
+      </w:r>
+      <w:proofErr w:type="spellEnd"/>
+      <w:r>
+        <w:t xml:space="preserve"> which are</w:t>
       </w:r>
       <w:r>
         <w:t xml:space="preserve"> loaded into Eraser.</w:t>
@@ -5352,10 +5501,26 @@
         <w:rPr>
           <w:rStyle w:val="Strong"/>
         </w:rPr>
-        <w:t>Core plugins</w:t>
-      </w:r>
-      <w:r>
-        <w:t xml:space="preserve"> are plugins which </w:t>
+        <w:t xml:space="preserve">Core </w:t>
+      </w:r>
+      <w:proofErr w:type="spellStart"/>
+      <w:r>
+        <w:rPr>
+          <w:rStyle w:val="Strong"/>
+        </w:rPr>
+        <w:t>plugins</w:t>
+      </w:r>
+      <w:proofErr w:type="spellEnd"/>
+      <w:r>
+        <w:t xml:space="preserve"> are </w:t>
+      </w:r>
+      <w:proofErr w:type="spellStart"/>
+      <w:r>
+        <w:t>plugins</w:t>
+      </w:r>
+      <w:proofErr w:type="spellEnd"/>
+      <w:r>
+        <w:t xml:space="preserve"> which </w:t>
       </w:r>
       <w:r>
         <w:rPr>
@@ -5379,14 +5544,30 @@
         <w:t>A key</w:t>
       </w:r>
       <w:r>
-        <w:t xml:space="preserve"> beside the name of the plugin represents a </w:t>
+        <w:t xml:space="preserve"> beside the name of the </w:t>
+      </w:r>
+      <w:proofErr w:type="spellStart"/>
+      <w:r>
+        <w:t>plugin</w:t>
+      </w:r>
+      <w:proofErr w:type="spellEnd"/>
+      <w:r>
+        <w:t xml:space="preserve"> represents a </w:t>
       </w:r>
       <w:r>
         <w:rPr>
           <w:rStyle w:val="Strong"/>
         </w:rPr>
-        <w:t>signed plugin</w:t>
-      </w:r>
+        <w:t xml:space="preserve">signed </w:t>
+      </w:r>
+      <w:proofErr w:type="spellStart"/>
+      <w:r>
+        <w:rPr>
+          <w:rStyle w:val="Strong"/>
+        </w:rPr>
+        <w:t>plugin</w:t>
+      </w:r>
+      <w:proofErr w:type="spellEnd"/>
       <w:r>
         <w:rPr>
           <w:rStyle w:val="Strong"/>
@@ -5403,7 +5584,15 @@
         </w:numPr>
       </w:pPr>
       <w:r>
-        <w:t>Signed plugins are automatically allowed to run after it is installed.</w:t>
+        <w:t xml:space="preserve">Signed </w:t>
+      </w:r>
+      <w:proofErr w:type="spellStart"/>
+      <w:r>
+        <w:t>plugins</w:t>
+      </w:r>
+      <w:proofErr w:type="spellEnd"/>
+      <w:r>
+        <w:t xml:space="preserve"> are automatically allowed to run after it is installed.</w:t>
       </w:r>
     </w:p>
     <w:p>
@@ -5415,7 +5604,15 @@
         </w:numPr>
       </w:pPr>
       <w:r>
-        <w:t>Unsigned plugins must be explicitly checked by the user.</w:t>
+        <w:t xml:space="preserve">Unsigned </w:t>
+      </w:r>
+      <w:proofErr w:type="spellStart"/>
+      <w:r>
+        <w:t>plugins</w:t>
+      </w:r>
+      <w:proofErr w:type="spellEnd"/>
+      <w:r>
+        <w:t xml:space="preserve"> must be explicitly checked by the user.</w:t>
       </w:r>
     </w:p>
     <w:p>
@@ -5427,7 +5624,31 @@
         </w:numPr>
       </w:pPr>
       <w:r>
-        <w:t>The checkbox beside the name represents whether the plugin will be loaded in future (unchecking disables the plugin.)</w:t>
+        <w:t xml:space="preserve">The checkbox beside the name represents whether the </w:t>
+      </w:r>
+      <w:proofErr w:type="spellStart"/>
+      <w:r>
+        <w:t>plugin</w:t>
+      </w:r>
+      <w:proofErr w:type="spellEnd"/>
+      <w:r>
+        <w:t xml:space="preserve"> will be loaded in future (</w:t>
+      </w:r>
+      <w:proofErr w:type="spellStart"/>
+      <w:r>
+        <w:t>unchecking</w:t>
+      </w:r>
+      <w:proofErr w:type="spellEnd"/>
+      <w:r>
+        <w:t xml:space="preserve"> disables the </w:t>
+      </w:r>
+      <w:proofErr w:type="spellStart"/>
+      <w:r>
+        <w:t>plugin</w:t>
+      </w:r>
+      <w:proofErr w:type="spellEnd"/>
+      <w:r>
+        <w:t>.)</w:t>
       </w:r>
     </w:p>
     <w:p>
@@ -5439,11 +5660,27 @@
         </w:numPr>
       </w:pPr>
       <w:r>
-        <w:t>Right-clicking on a plugin displays a context menu with Settings if the plugin can be configured.</w:t>
-      </w:r>
-    </w:p>
-    <w:p>
-      <w:bookmarkStart w:id="18" w:name="_Ref234294654"/>
+        <w:t xml:space="preserve">Right-clicking on a </w:t>
+      </w:r>
+      <w:proofErr w:type="spellStart"/>
+      <w:r>
+        <w:t>plugin</w:t>
+      </w:r>
+      <w:proofErr w:type="spellEnd"/>
+      <w:r>
+        <w:t xml:space="preserve"> displays a context menu with Settings if the </w:t>
+      </w:r>
+      <w:proofErr w:type="spellStart"/>
+      <w:r>
+        <w:t>plugin</w:t>
+      </w:r>
+      <w:proofErr w:type="spellEnd"/>
+      <w:r>
+        <w:t xml:space="preserve"> can be configured.</w:t>
+      </w:r>
+    </w:p>
+    <w:p>
+      <w:bookmarkStart w:id="40" w:name="_Ref234294654"/>
       <w:r>
         <w:br w:type="page"/>
       </w:r>
@@ -5452,13 +5689,15 @@
       <w:pPr>
         <w:pStyle w:val="Heading1"/>
       </w:pPr>
-      <w:bookmarkStart w:id="19" w:name="_Toc242095951"/>
+      <w:bookmarkStart w:id="41" w:name="_Toc242095951"/>
+      <w:bookmarkStart w:id="42" w:name="_Toc275697420"/>
       <w:r>
         <w:lastRenderedPageBreak/>
         <w:t>Using the Windows Explorer Extension</w:t>
       </w:r>
-      <w:bookmarkEnd w:id="18"/>
-      <w:bookmarkEnd w:id="19"/>
+      <w:bookmarkEnd w:id="40"/>
+      <w:bookmarkEnd w:id="41"/>
+      <w:bookmarkEnd w:id="42"/>
     </w:p>
     <w:p>
       <w:r>
@@ -5531,7 +5770,7 @@
                     <pic:cNvPicPr/>
                   </pic:nvPicPr>
                   <pic:blipFill>
-                    <a:blip r:embed="rId17" cstate="print"/>
+                    <a:blip r:embed="rId18" cstate="print"/>
                     <a:stretch>
                       <a:fillRect/>
                     </a:stretch>
@@ -5606,37 +5845,45 @@
       <w:pPr>
         <w:pStyle w:val="Heading1"/>
       </w:pPr>
-      <w:bookmarkStart w:id="20" w:name="_Toc242095952"/>
+      <w:bookmarkStart w:id="43" w:name="_Toc242095952"/>
+      <w:bookmarkStart w:id="44" w:name="_Toc275697421"/>
       <w:r>
         <w:lastRenderedPageBreak/>
         <w:t>Advanced Topics</w:t>
       </w:r>
-      <w:bookmarkEnd w:id="20"/>
+      <w:bookmarkEnd w:id="43"/>
+      <w:bookmarkEnd w:id="44"/>
     </w:p>
     <w:p>
       <w:pPr>
         <w:pStyle w:val="Heading2"/>
       </w:pPr>
-      <w:bookmarkStart w:id="21" w:name="_Toc242095953"/>
+      <w:bookmarkStart w:id="45" w:name="_Toc242095953"/>
+      <w:bookmarkStart w:id="46" w:name="_Toc275697422"/>
       <w:r>
         <w:t>Using the Eraser Command Line</w:t>
       </w:r>
-      <w:bookmarkEnd w:id="21"/>
-    </w:p>
-    <w:p>
+      <w:bookmarkEnd w:id="45"/>
+      <w:bookmarkEnd w:id="46"/>
+    </w:p>
+    <w:p>
+      <w:proofErr w:type="gramStart"/>
       <w:r>
         <w:t>TBD.</w:t>
       </w:r>
+      <w:proofErr w:type="gramEnd"/>
     </w:p>
     <w:p>
       <w:pPr>
         <w:pStyle w:val="Heading2"/>
       </w:pPr>
-      <w:bookmarkStart w:id="22" w:name="_Toc242095954"/>
+      <w:bookmarkStart w:id="47" w:name="_Toc242095954"/>
+      <w:bookmarkStart w:id="48" w:name="_Toc275697423"/>
       <w:r>
         <w:t>Creating Custom Erasure Methods</w:t>
       </w:r>
-      <w:bookmarkEnd w:id="22"/>
+      <w:bookmarkEnd w:id="47"/>
+      <w:bookmarkEnd w:id="48"/>
     </w:p>
     <w:p>
       <w:r>
@@ -5658,7 +5905,15 @@
         <w:t>Default Erasure Methods and PRNGs</w:t>
       </w:r>
       <w:r>
-        <w:t xml:space="preserve"> plugin in the </w:t>
+        <w:t xml:space="preserve"> </w:t>
+      </w:r>
+      <w:proofErr w:type="spellStart"/>
+      <w:r>
+        <w:t>plugin</w:t>
+      </w:r>
+      <w:proofErr w:type="spellEnd"/>
+      <w:r>
+        <w:t xml:space="preserve"> in the </w:t>
       </w:r>
       <w:r>
         <w:rPr>
@@ -5701,7 +5956,7 @@
                     <pic:cNvPicPr/>
                   </pic:nvPicPr>
                   <pic:blipFill>
-                    <a:blip r:embed="rId18" cstate="print"/>
+                    <a:blip r:embed="rId19" cstate="print"/>
                     <a:stretch>
                       <a:fillRect/>
                     </a:stretch>
@@ -5734,7 +5989,15 @@
     </w:p>
     <w:p>
       <w:r>
-        <w:t>Provide a Name for the erasure method, as that is how you will identify it in the list of methods, then add any arbitrary number of passes.</w:t>
+        <w:t xml:space="preserve">Provide a Name for the erasure method, as that is how you will identify it in the list of methods, </w:t>
+      </w:r>
+      <w:proofErr w:type="gramStart"/>
+      <w:r>
+        <w:t>then</w:t>
+      </w:r>
+      <w:proofErr w:type="gramEnd"/>
+      <w:r>
+        <w:t xml:space="preserve"> add any arbitrary number of passes.</w:t>
       </w:r>
     </w:p>
     <w:p>
@@ -5851,7 +6114,23 @@
         <w:t>Hexadecimal</w:t>
       </w:r>
       <w:r>
-        <w:t xml:space="preserve"> will be for your own data. Text will be treated as normal input (UTF-8) and hexadecimal will be used for raw data. The data will be repeated for all parts of the file/unused space until erasure is complete. The interconversion between Hexadecimal and Text may not be lossless (especially if the hexadecimal number translates to a non-Unicode codepoint)</w:t>
+        <w:t xml:space="preserve"> will be for your own data. Text will be treated as normal input (UTF-8) and hexadecimal will be used for raw data. The data will be repeated for all parts of the file/unused space until erasure is complete. The </w:t>
+      </w:r>
+      <w:proofErr w:type="spellStart"/>
+      <w:r>
+        <w:t>interconversion</w:t>
+      </w:r>
+      <w:proofErr w:type="spellEnd"/>
+      <w:r>
+        <w:t xml:space="preserve"> between Hexadecimal and Text may not be lossless (especially if the hexadecimal number translates to a non-Unicode </w:t>
+      </w:r>
+      <w:proofErr w:type="spellStart"/>
+      <w:r>
+        <w:t>codepoint</w:t>
+      </w:r>
+      <w:proofErr w:type="spellEnd"/>
+      <w:r>
+        <w:t>)</w:t>
       </w:r>
     </w:p>
     <w:p>
@@ -5876,22 +6155,33 @@
       <w:pPr>
         <w:pStyle w:val="Heading1"/>
       </w:pPr>
-      <w:bookmarkStart w:id="23" w:name="_Toc242095955"/>
+      <w:bookmarkStart w:id="49" w:name="_Toc242095955"/>
+      <w:bookmarkStart w:id="50" w:name="_Toc275697424"/>
       <w:r>
         <w:lastRenderedPageBreak/>
-        <w:t>Eraser How To’s</w:t>
-      </w:r>
-      <w:bookmarkEnd w:id="23"/>
+        <w:t xml:space="preserve">Eraser How </w:t>
+      </w:r>
+      <w:proofErr w:type="spellStart"/>
+      <w:proofErr w:type="gramStart"/>
+      <w:r>
+        <w:t>To’s</w:t>
+      </w:r>
+      <w:bookmarkEnd w:id="49"/>
+      <w:bookmarkEnd w:id="50"/>
+      <w:proofErr w:type="spellEnd"/>
+      <w:proofErr w:type="gramEnd"/>
     </w:p>
     <w:p>
       <w:pPr>
         <w:pStyle w:val="Heading2"/>
       </w:pPr>
-      <w:bookmarkStart w:id="24" w:name="_Toc242095956"/>
+      <w:bookmarkStart w:id="51" w:name="_Toc242095956"/>
+      <w:bookmarkStart w:id="52" w:name="_Toc275697425"/>
       <w:r>
         <w:t>Erase Browser Caches</w:t>
       </w:r>
-      <w:bookmarkEnd w:id="24"/>
+      <w:bookmarkEnd w:id="51"/>
+      <w:bookmarkEnd w:id="52"/>
     </w:p>
     <w:p>
       <w:r>
@@ -5902,11 +6192,13 @@
       <w:pPr>
         <w:pStyle w:val="Heading3"/>
       </w:pPr>
-      <w:bookmarkStart w:id="25" w:name="_Toc242095957"/>
+      <w:bookmarkStart w:id="53" w:name="_Toc242095957"/>
+      <w:bookmarkStart w:id="54" w:name="_Toc275697426"/>
       <w:r>
         <w:t>Mozilla Firefox</w:t>
       </w:r>
-      <w:bookmarkEnd w:id="25"/>
+      <w:bookmarkEnd w:id="53"/>
+      <w:bookmarkEnd w:id="54"/>
     </w:p>
     <w:p>
       <w:r>
@@ -5936,11 +6228,16 @@
     </w:p>
     <w:p>
       <w:r>
-        <w:t xml:space="preserve"> You will also need to erase the history file called places.</w:t>
+        <w:t xml:space="preserve"> You will also need to erase the history file called </w:t>
+      </w:r>
+      <w:proofErr w:type="spellStart"/>
+      <w:r>
+        <w:t>places.</w:t>
       </w:r>
       <w:r>
         <w:t>sqlite</w:t>
       </w:r>
+      <w:proofErr w:type="spellEnd"/>
       <w:r>
         <w:t>, which can be found in the profile folder (%APPDATA%\</w:t>
       </w:r>
@@ -5948,11 +6245,16 @@
         <w:t>Mozilla\Firefox\Profiles\</w:t>
       </w:r>
       <w:r>
-        <w:t>&lt;profile name&gt;\). The cookie file may also reveal information so cookies.</w:t>
+        <w:t xml:space="preserve">&lt;profile name&gt;\). The cookie file may also reveal information so </w:t>
+      </w:r>
+      <w:proofErr w:type="spellStart"/>
+      <w:r>
+        <w:t>cookies.</w:t>
       </w:r>
       <w:r>
         <w:t>sqlite</w:t>
       </w:r>
+      <w:proofErr w:type="spellEnd"/>
       <w:r>
         <w:t xml:space="preserve"> which is in the same place as the history file should be erased as well.  </w:t>
       </w:r>
@@ -5972,26 +6274,32 @@
       <w:pPr>
         <w:pStyle w:val="Heading3"/>
       </w:pPr>
-      <w:bookmarkStart w:id="26" w:name="_Toc242095958"/>
+      <w:bookmarkStart w:id="55" w:name="_Toc242095958"/>
+      <w:bookmarkStart w:id="56" w:name="_Toc275697427"/>
       <w:r>
         <w:t>Windows Internet Explorer</w:t>
       </w:r>
-      <w:bookmarkEnd w:id="26"/>
-    </w:p>
-    <w:p>
+      <w:bookmarkEnd w:id="55"/>
+      <w:bookmarkEnd w:id="56"/>
+    </w:p>
+    <w:p>
+      <w:proofErr w:type="gramStart"/>
       <w:r>
         <w:t>TBD.</w:t>
       </w:r>
+      <w:proofErr w:type="gramEnd"/>
     </w:p>
     <w:p>
       <w:pPr>
         <w:pStyle w:val="Heading2"/>
       </w:pPr>
-      <w:bookmarkStart w:id="27" w:name="_Toc242095959"/>
+      <w:bookmarkStart w:id="57" w:name="_Toc242095959"/>
+      <w:bookmarkStart w:id="58" w:name="_Toc275697428"/>
       <w:r>
         <w:t>Erase the Recycle Bin</w:t>
       </w:r>
-      <w:bookmarkEnd w:id="27"/>
+      <w:bookmarkEnd w:id="57"/>
+      <w:bookmarkEnd w:id="58"/>
     </w:p>
     <w:p>
       <w:r>
@@ -6101,7 +6409,15 @@
         <w:t>New Task</w:t>
       </w:r>
       <w:r>
-        <w:t xml:space="preserve"> (Ctrl+N)</w:t>
+        <w:t xml:space="preserve"> (</w:t>
+      </w:r>
+      <w:proofErr w:type="spellStart"/>
+      <w:r>
+        <w:t>Ctrl+N</w:t>
+      </w:r>
+      <w:proofErr w:type="spellEnd"/>
+      <w:r>
+        <w:t>)</w:t>
       </w:r>
     </w:p>
     <w:p>
@@ -6168,19 +6484,21 @@
       <w:pPr>
         <w:pStyle w:val="Heading2"/>
       </w:pPr>
-      <w:bookmarkStart w:id="28" w:name="_Ref234461416"/>
-      <w:bookmarkStart w:id="29" w:name="_Toc242095960"/>
+      <w:bookmarkStart w:id="59" w:name="_Ref234461416"/>
+      <w:bookmarkStart w:id="60" w:name="_Toc242095960"/>
+      <w:bookmarkStart w:id="61" w:name="_Toc275697429"/>
       <w:r>
         <w:t>Erase the Page File</w:t>
       </w:r>
-      <w:bookmarkEnd w:id="28"/>
-      <w:bookmarkEnd w:id="29"/>
+      <w:bookmarkEnd w:id="59"/>
+      <w:bookmarkEnd w:id="60"/>
+      <w:bookmarkEnd w:id="61"/>
     </w:p>
     <w:p>
       <w:r>
         <w:t xml:space="preserve">Erasing the Page File needs to be done by Windows though a configuration setting. See the </w:t>
       </w:r>
-      <w:hyperlink r:id="rId19" w:history="1">
+      <w:hyperlink r:id="rId20" w:history="1">
         <w:r>
           <w:rPr>
             <w:rStyle w:val="SubtleReference"/>
@@ -6196,11 +6514,13 @@
       <w:pPr>
         <w:pStyle w:val="Heading2"/>
       </w:pPr>
-      <w:bookmarkStart w:id="30" w:name="_Toc242095961"/>
+      <w:bookmarkStart w:id="62" w:name="_Toc242095961"/>
+      <w:bookmarkStart w:id="63" w:name="_Toc275697430"/>
       <w:r>
         <w:t>Encrypt the Page File</w:t>
       </w:r>
-      <w:bookmarkEnd w:id="30"/>
+      <w:bookmarkEnd w:id="62"/>
+      <w:bookmarkEnd w:id="63"/>
     </w:p>
     <w:p>
       <w:pPr>
@@ -6225,15 +6545,30 @@
       <w:r>
         <w:t>Key in “</w:t>
       </w:r>
-      <w:r>
-        <w:t>fsutil behavior set</w:t>
-      </w:r>
+      <w:proofErr w:type="spellStart"/>
+      <w:r>
+        <w:t>fsutil</w:t>
+      </w:r>
+      <w:proofErr w:type="spellEnd"/>
       <w:r>
         <w:t xml:space="preserve"> </w:t>
       </w:r>
+      <w:proofErr w:type="spellStart"/>
+      <w:r>
+        <w:t>behavior</w:t>
+      </w:r>
+      <w:proofErr w:type="spellEnd"/>
+      <w:r>
+        <w:t xml:space="preserve"> set</w:t>
+      </w:r>
+      <w:r>
+        <w:t xml:space="preserve"> </w:t>
+      </w:r>
+      <w:proofErr w:type="spellStart"/>
       <w:r>
         <w:t>EncryptPagingFile</w:t>
       </w:r>
+      <w:proofErr w:type="spellEnd"/>
       <w:r>
         <w:t xml:space="preserve"> 1”</w:t>
       </w:r>
@@ -6254,12 +6589,14 @@
       <w:pPr>
         <w:pStyle w:val="Heading1"/>
       </w:pPr>
-      <w:bookmarkStart w:id="31" w:name="_Toc242095962"/>
+      <w:bookmarkStart w:id="64" w:name="_Toc242095962"/>
+      <w:bookmarkStart w:id="65" w:name="_Toc275697431"/>
       <w:r>
         <w:lastRenderedPageBreak/>
         <w:t>When do I need to use Eraser?</w:t>
       </w:r>
-      <w:bookmarkEnd w:id="31"/>
+      <w:bookmarkEnd w:id="64"/>
+      <w:bookmarkEnd w:id="65"/>
     </w:p>
     <w:p>
       <w:r>
@@ -6289,11 +6626,13 @@
       <w:pPr>
         <w:pStyle w:val="Heading2"/>
       </w:pPr>
-      <w:bookmarkStart w:id="32" w:name="_Toc242095963"/>
+      <w:bookmarkStart w:id="66" w:name="_Toc242095963"/>
+      <w:bookmarkStart w:id="67" w:name="_Toc275697432"/>
       <w:r>
         <w:t>Exceptions</w:t>
       </w:r>
-      <w:bookmarkEnd w:id="32"/>
+      <w:bookmarkEnd w:id="66"/>
+      <w:bookmarkEnd w:id="67"/>
     </w:p>
     <w:p>
       <w:pPr>
@@ -6308,7 +6647,14 @@
       </w:r>
       <w:r>
         <w:br/>
-        <w:t>You cannot erase files compressed at the file system level (file compression requires a file system that supports it such as NTFS). Files compressed with an external application, such as ZIP files, can naturally be erased.</w:t>
+      </w:r>
+      <w:proofErr w:type="gramStart"/>
+      <w:r>
+        <w:t>You</w:t>
+      </w:r>
+      <w:proofErr w:type="gramEnd"/>
+      <w:r>
+        <w:t xml:space="preserve"> cannot erase files compressed at the file system level (file compression requires a file system that supports it such as NTFS). Files compressed with an external application, such as ZIP files, can naturally be erased.</w:t>
       </w:r>
     </w:p>
     <w:p>
@@ -6324,7 +6670,35 @@
       </w:r>
       <w:r>
         <w:br/>
-        <w:t>You cannot erase files encrypted at the file system level (file compression requires a file system that supports it such as NTFS). Files encrypted with an external application, such as Pretty Good Privacy (PGP) or AxCrypt, can however be erase</w:t>
+      </w:r>
+      <w:proofErr w:type="gramStart"/>
+      <w:r>
+        <w:t>You</w:t>
+      </w:r>
+      <w:proofErr w:type="gramEnd"/>
+      <w:r>
+        <w:t xml:space="preserve"> cannot erase files encrypted at the file system level (file </w:t>
+      </w:r>
+      <w:del w:id="68" w:author="Joel Low" w:date="2010-10-24T15:23:00Z">
+        <w:r>
+          <w:delText>compression</w:delText>
+        </w:r>
+      </w:del>
+      <w:ins w:id="69" w:author="Joel Low" w:date="2010-10-24T15:23:00Z">
+        <w:r>
+          <w:t>encryption</w:t>
+        </w:r>
+      </w:ins>
+      <w:r>
+        <w:t xml:space="preserve"> requires a file system that supports it such as NTFS). Files encrypted with an external application, such as Pretty Good Privacy (PGP) or </w:t>
+      </w:r>
+      <w:proofErr w:type="spellStart"/>
+      <w:r>
+        <w:t>AxCrypt</w:t>
+      </w:r>
+      <w:proofErr w:type="spellEnd"/>
+      <w:r>
+        <w:t>, can however be erase</w:t>
       </w:r>
       <w:r>
         <w:t>d</w:t>
@@ -6355,7 +6729,22 @@
       </w:r>
       <w:r>
         <w:br/>
-        <w:t>You may wish to erase the free space of encrypted drives (such as that of TrueCrypt) for the same reasons as those in Encrypted Files. This will work however as the encryption is transparent to Eraser.</w:t>
+      </w:r>
+      <w:proofErr w:type="gramStart"/>
+      <w:r>
+        <w:t>You</w:t>
+      </w:r>
+      <w:proofErr w:type="gramEnd"/>
+      <w:r>
+        <w:t xml:space="preserve"> may wish to erase the free space of encrypted drives (such as that of </w:t>
+      </w:r>
+      <w:proofErr w:type="spellStart"/>
+      <w:r>
+        <w:t>TrueCrypt</w:t>
+      </w:r>
+      <w:proofErr w:type="spellEnd"/>
+      <w:r>
+        <w:t>) for the same reasons as those in Encrypted Files. This will work however as the encryption is transparent to Eraser.</w:t>
       </w:r>
     </w:p>
     <w:p>
@@ -6388,8 +6777,13 @@
       <w:r>
         <w:br/>
       </w:r>
-      <w:r>
-        <w:t xml:space="preserve">You can erase data on a floppy disk </w:t>
+      <w:proofErr w:type="gramStart"/>
+      <w:r>
+        <w:t>You</w:t>
+      </w:r>
+      <w:proofErr w:type="gramEnd"/>
+      <w:r>
+        <w:t xml:space="preserve"> can erase data on a floppy disk </w:t>
       </w:r>
       <w:r>
         <w:t xml:space="preserve">as </w:t>
@@ -6423,19 +6817,28 @@
       </w:r>
       <w:r>
         <w:br/>
-        <w:t>These drives have a limited rewrite span and thus you may want to reserve the unused space erasures for emergencies. Also, a single pass is sufficient for eliminating all traces of files as they are not magnetic media. If your media is cheap (e.g. CD-RW) you may consider crushing the disc.</w:t>
+      </w:r>
+      <w:proofErr w:type="gramStart"/>
+      <w:r>
+        <w:t>These</w:t>
+      </w:r>
+      <w:proofErr w:type="gramEnd"/>
+      <w:r>
+        <w:t xml:space="preserve"> drives have a limited rewrite span and thus you may want to reserve the unused space erasures for emergencies. Also, a single pass is sufficient for eliminating all traces of files as they are not magnetic media. If your media is cheap (e.g. CD-RW) you may consider crushing the disc.</w:t>
       </w:r>
     </w:p>
     <w:p>
       <w:pPr>
         <w:pStyle w:val="Heading2"/>
       </w:pPr>
-      <w:bookmarkStart w:id="33" w:name="_Toc242095964"/>
+      <w:bookmarkStart w:id="70" w:name="_Toc242095964"/>
+      <w:bookmarkStart w:id="71" w:name="_Toc275697433"/>
       <w:r>
         <w:lastRenderedPageBreak/>
         <w:t>Unintentional Privacy leaks</w:t>
       </w:r>
-      <w:bookmarkEnd w:id="33"/>
+      <w:bookmarkEnd w:id="70"/>
+      <w:bookmarkEnd w:id="71"/>
     </w:p>
     <w:p>
       <w:r>
@@ -6496,7 +6899,14 @@
       </w:r>
       <w:r>
         <w:br/>
-        <w:t>Unless you name your files with arbitrary names, the name of a file can reveal information about the file contents. Eraser will overwrite the filename after erasing the file data. Names of the files you have previously deleted may also still be stored in the file system table; Eraser will overwrite them when you erase unused disk space</w:t>
+      </w:r>
+      <w:proofErr w:type="gramStart"/>
+      <w:r>
+        <w:t>Unless</w:t>
+      </w:r>
+      <w:proofErr w:type="gramEnd"/>
+      <w:r>
+        <w:t xml:space="preserve"> you name your files with arbitrary names, the name of a file can reveal information about the file contents. Eraser will overwrite the filename after erasing the file data. Names of the files you have previously deleted may also still be stored in the file system table; Eraser will overwrite them when you erase unused disk space</w:t>
       </w:r>
     </w:p>
     <w:p>
@@ -6512,7 +6922,22 @@
       </w:r>
       <w:r>
         <w:br/>
-        <w:t xml:space="preserve">When an area on the disk gets damaged for some reason, the disk electronics mark the area as containing bad sectors. These bad sectors cannot be accessed so the data still stored in them cannot be erased either. Peter Gutmann has discussed this subject further in chapter </w:t>
+      </w:r>
+      <w:proofErr w:type="gramStart"/>
+      <w:r>
+        <w:t>When</w:t>
+      </w:r>
+      <w:proofErr w:type="gramEnd"/>
+      <w:r>
+        <w:t xml:space="preserve"> an area on the disk gets damaged for some reason, the disk electronics mark the area as containing bad sectors. These bad sectors cannot be accessed so the data still stored in them cannot be erased either. Peter </w:t>
+      </w:r>
+      <w:proofErr w:type="spellStart"/>
+      <w:r>
+        <w:t>Gutmann</w:t>
+      </w:r>
+      <w:proofErr w:type="spellEnd"/>
+      <w:r>
+        <w:t xml:space="preserve"> has discussed this subject further in chapter </w:t>
       </w:r>
       <w:r>
         <w:rPr>
@@ -6542,18 +6967,20 @@
       <w:pPr>
         <w:pStyle w:val="Heading1"/>
       </w:pPr>
-      <w:bookmarkStart w:id="34" w:name="_Toc242095965"/>
+      <w:bookmarkStart w:id="72" w:name="_Toc242095965"/>
+      <w:bookmarkStart w:id="73" w:name="_Toc275697434"/>
       <w:r>
         <w:lastRenderedPageBreak/>
         <w:t>More Help</w:t>
       </w:r>
-      <w:bookmarkEnd w:id="34"/>
+      <w:bookmarkEnd w:id="72"/>
+      <w:bookmarkEnd w:id="73"/>
     </w:p>
     <w:p>
       <w:r>
         <w:t xml:space="preserve">After reading this document, should you have any questions, feel free to post your questions in the Eraser forum: </w:t>
       </w:r>
-      <w:hyperlink r:id="rId20" w:history="1">
+      <w:hyperlink r:id="rId21" w:history="1">
         <w:r>
           <w:rPr>
             <w:rStyle w:val="SubtleReference"/>
@@ -6562,9 +6989,17 @@
         </w:r>
       </w:hyperlink>
       <w:r>
-        <w:t xml:space="preserve">. Found a bug? Post a ticket in Trac: </w:t>
-      </w:r>
-      <w:hyperlink r:id="rId21" w:history="1">
+        <w:t xml:space="preserve">. Found a bug? Post a ticket in </w:t>
+      </w:r>
+      <w:proofErr w:type="spellStart"/>
+      <w:r>
+        <w:t>Trac</w:t>
+      </w:r>
+      <w:proofErr w:type="spellEnd"/>
+      <w:r>
+        <w:t xml:space="preserve">: </w:t>
+      </w:r>
+      <w:hyperlink r:id="rId22" w:history="1">
         <w:r>
           <w:rPr>
             <w:rStyle w:val="SubtleReference"/>
@@ -6587,12 +7022,14 @@
       <w:pPr>
         <w:pStyle w:val="Heading1"/>
       </w:pPr>
-      <w:bookmarkStart w:id="35" w:name="_Toc242095966"/>
+      <w:bookmarkStart w:id="74" w:name="_Toc242095966"/>
+      <w:bookmarkStart w:id="75" w:name="_Toc275697435"/>
       <w:r>
         <w:lastRenderedPageBreak/>
         <w:t>Appendix A: Erasure Methods</w:t>
       </w:r>
-      <w:bookmarkEnd w:id="35"/>
+      <w:bookmarkEnd w:id="74"/>
+      <w:bookmarkEnd w:id="75"/>
     </w:p>
     <w:tbl>
       <w:tblPr>
@@ -6907,7 +7344,23 @@
           </w:tcPr>
           <w:p>
             <w:r>
-              <w:t>US Department of Defense DoD 5220.22-M (E)</w:t>
+              <w:t xml:space="preserve">US Department of </w:t>
+            </w:r>
+            <w:proofErr w:type="spellStart"/>
+            <w:r>
+              <w:t>Defense</w:t>
+            </w:r>
+            <w:proofErr w:type="spellEnd"/>
+            <w:r>
+              <w:t xml:space="preserve"> </w:t>
+            </w:r>
+            <w:proofErr w:type="spellStart"/>
+            <w:r>
+              <w:t>DoD</w:t>
+            </w:r>
+            <w:proofErr w:type="spellEnd"/>
+            <w:r>
+              <w:t xml:space="preserve"> 5220.22-M (E)</w:t>
             </w:r>
           </w:p>
         </w:tc>
@@ -6932,8 +7385,13 @@
             <w:pPr>
               <w:cnfStyle w:val="000000000000"/>
             </w:pPr>
-            <w:r>
-              <w:t xml:space="preserve">DoD 5220.22-M (E) is a three pass overwriting algorithm: first pass – with </w:t>
+            <w:proofErr w:type="spellStart"/>
+            <w:r>
+              <w:t>DoD</w:t>
+            </w:r>
+            <w:proofErr w:type="spellEnd"/>
+            <w:r>
+              <w:t xml:space="preserve"> 5220.22-M (E) is a three pass overwriting algorithm: first pass – with </w:t>
             </w:r>
             <w:r>
               <w:t>zeroes</w:t>
@@ -7006,7 +7464,23 @@
           </w:tcPr>
           <w:p>
             <w:r>
-              <w:t>US Department of Defense DoD 5220.22-M(ECE)</w:t>
+              <w:t xml:space="preserve">US Department of </w:t>
+            </w:r>
+            <w:proofErr w:type="spellStart"/>
+            <w:r>
+              <w:t>Defense</w:t>
+            </w:r>
+            <w:proofErr w:type="spellEnd"/>
+            <w:r>
+              <w:t xml:space="preserve"> </w:t>
+            </w:r>
+            <w:proofErr w:type="spellStart"/>
+            <w:r>
+              <w:t>DoD</w:t>
+            </w:r>
+            <w:proofErr w:type="spellEnd"/>
+            <w:r>
+              <w:t xml:space="preserve"> 5220.22-M(ECE)</w:t>
             </w:r>
           </w:p>
         </w:tc>
@@ -7031,8 +7505,13 @@
             <w:pPr>
               <w:cnfStyle w:val="000000000000"/>
             </w:pPr>
-            <w:r>
-              <w:t>DoD 5220.22-M(ECE) is seven pass overwriting algorithm: first</w:t>
+            <w:proofErr w:type="spellStart"/>
+            <w:r>
+              <w:t>DoD</w:t>
+            </w:r>
+            <w:proofErr w:type="spellEnd"/>
+            <w:r>
+              <w:t xml:space="preserve"> 5220.22-M(ECE) is seven pass overwriting algorithm: first</w:t>
             </w:r>
             <w:r>
               <w:t>, fourth and fifth pass with a random byte, its 8 right-</w:t>
@@ -7146,8 +7625,13 @@
             <w:tcW w:w="3402" w:type="dxa"/>
           </w:tcPr>
           <w:p>
-            <w:r>
-              <w:t>Schneier’s Algorithm</w:t>
+            <w:proofErr w:type="spellStart"/>
+            <w:r>
+              <w:t>Schneier’s</w:t>
+            </w:r>
+            <w:proofErr w:type="spellEnd"/>
+            <w:r>
+              <w:t xml:space="preserve"> Algorithm</w:t>
             </w:r>
           </w:p>
         </w:tc>
@@ -7173,7 +7657,15 @@
               <w:cnfStyle w:val="000000100000"/>
             </w:pPr>
             <w:r>
-              <w:t>The Bruce Schneier algorithm has seven passes: first pass – with ones, the second pass – with zeroes and then five times with random data</w:t>
+              <w:t xml:space="preserve">The Bruce </w:t>
+            </w:r>
+            <w:proofErr w:type="spellStart"/>
+            <w:r>
+              <w:t>Schneier</w:t>
+            </w:r>
+            <w:proofErr w:type="spellEnd"/>
+            <w:r>
+              <w:t xml:space="preserve"> algorithm has seven passes: first pass – with ones, the second pass – with zeroes and then five times with random data</w:t>
             </w:r>
           </w:p>
         </w:tc>
@@ -7183,7 +7675,8 @@
       <w:pPr>
         <w:pStyle w:val="Heading1"/>
       </w:pPr>
-      <w:bookmarkStart w:id="36" w:name="_Toc242095967"/>
+      <w:bookmarkStart w:id="76" w:name="_Toc242095967"/>
+      <w:bookmarkStart w:id="77" w:name="_Toc275697436"/>
       <w:r>
         <w:lastRenderedPageBreak/>
         <w:t xml:space="preserve">Appendix </w:t>
@@ -7194,17 +7687,20 @@
       <w:r>
         <w:t>: Glossary</w:t>
       </w:r>
-      <w:bookmarkEnd w:id="36"/>
+      <w:bookmarkEnd w:id="76"/>
+      <w:bookmarkEnd w:id="77"/>
     </w:p>
     <w:p>
       <w:pPr>
         <w:pStyle w:val="Heading3"/>
       </w:pPr>
-      <w:bookmarkStart w:id="37" w:name="_Toc242095968"/>
+      <w:bookmarkStart w:id="78" w:name="_Toc242095968"/>
+      <w:bookmarkStart w:id="79" w:name="_Toc275697437"/>
       <w:r>
         <w:t>Cluster</w:t>
       </w:r>
-      <w:bookmarkEnd w:id="37"/>
+      <w:bookmarkEnd w:id="78"/>
+      <w:bookmarkEnd w:id="79"/>
     </w:p>
     <w:p>
       <w:r>
@@ -7215,13 +7711,15 @@
       <w:pPr>
         <w:pStyle w:val="Heading3"/>
       </w:pPr>
-      <w:bookmarkStart w:id="38" w:name="_Toc242095969"/>
-      <w:bookmarkStart w:id="39" w:name="_Ref259889299"/>
+      <w:bookmarkStart w:id="80" w:name="_Ref259889299"/>
+      <w:bookmarkStart w:id="81" w:name="_Toc242095969"/>
+      <w:bookmarkStart w:id="82" w:name="_Toc275697438"/>
       <w:r>
         <w:t>Cluster Tip</w:t>
       </w:r>
-      <w:bookmarkEnd w:id="38"/>
-      <w:bookmarkEnd w:id="39"/>
+      <w:bookmarkEnd w:id="80"/>
+      <w:bookmarkEnd w:id="81"/>
+      <w:bookmarkEnd w:id="82"/>
     </w:p>
     <w:p>
       <w:r>
@@ -7235,13 +7733,13 @@
           <w:lang w:eastAsia="zh-CN" w:bidi="ar-SA"/>
         </w:rPr>
         <w:pict>
-          <v:group id="_x0000_s1067" style="position:absolute;margin-left:0;margin-top:.3pt;width:337.3pt;height:141pt;z-index:251668480" coordorigin="1440,5727" coordsize="6746,2820">
+          <v:group id="_x0000_s1026" style="position:absolute;margin-left:0;margin-top:.3pt;width:337.3pt;height:141pt;z-index:251668480" coordorigin="1440,5727" coordsize="6746,2820">
             <v:shapetype id="_x0000_t202" coordsize="21600,21600" o:spt="202" path="m,l,21600r21600,l21600,xe">
               <v:stroke joinstyle="miter"/>
               <v:path gradientshapeok="t" o:connecttype="rect"/>
             </v:shapetype>
-            <v:shape id="_x0000_s1064" type="#_x0000_t202" style="position:absolute;left:1440;top:8299;width:6746;height:248" stroked="f">
-              <v:textbox style="mso-next-textbox:#_x0000_s1064" inset="0,0,0,0">
+            <v:shape id="_x0000_s1027" type="#_x0000_t202" style="position:absolute;left:1440;top:8299;width:6746;height:248" stroked="f">
+              <v:textbox style="mso-next-textbox:#_x0000_s1027" inset="0,0,0,0">
                 <w:txbxContent>
                   <w:p>
                     <w:pPr>
@@ -7271,7 +7769,7 @@
                 </w:txbxContent>
               </v:textbox>
             </v:shape>
-            <v:group id="_x0000_s1046" editas="canvas" style="position:absolute;left:1440;top:5727;width:6746;height:2572" coordorigin="3600,5699" coordsize="6746,2572">
+            <v:group id="_x0000_s1028" editas="canvas" style="position:absolute;left:1440;top:5727;width:6746;height:2572" coordorigin="3600,5699" coordsize="6746,2572">
               <o:lock v:ext="edit" aspectratio="t"/>
               <v:shapetype id="_x0000_t75" coordsize="21600,21600" o:spt="75" o:preferrelative="t" path="m@4@5l@4@11@9@11@9@5xe" filled="f" stroked="f">
                 <v:stroke joinstyle="miter"/>
@@ -7292,20 +7790,20 @@
                 <v:path o:extrusionok="f" gradientshapeok="t" o:connecttype="rect"/>
                 <o:lock v:ext="edit" aspectratio="t"/>
               </v:shapetype>
-              <v:shape id="_x0000_s1045" type="#_x0000_t75" style="position:absolute;left:3600;top:5699;width:6746;height:2572" o:preferrelative="f">
+              <v:shape id="_x0000_s1029" type="#_x0000_t75" style="position:absolute;left:3600;top:5699;width:6746;height:2572" o:preferrelative="f">
                 <v:fill o:detectmouseclick="t"/>
                 <v:path o:extrusionok="t" o:connecttype="none"/>
                 <o:lock v:ext="edit" text="t"/>
               </v:shape>
-              <v:rect id="_x0000_s1047" style="position:absolute;left:3885;top:6495;width:6135;height:721" fillcolor="#92cddc [1944]" strokecolor="#92cddc [1944]" strokeweight="1pt">
+              <v:rect id="_x0000_s1030" style="position:absolute;left:3885;top:6495;width:6135;height:721" fillcolor="#92cddc [1944]" strokecolor="#92cddc [1944]" strokeweight="1pt">
                 <v:fill color2="#daeef3 [664]" angle="-45" focus="-50%" type="gradient"/>
                 <v:shadow on="t" type="perspective" color="#205867 [1608]" opacity=".5" offset="1pt" offset2="-3pt"/>
               </v:rect>
-              <v:rect id="_x0000_s1059" style="position:absolute;left:6962;top:6495;width:2308;height:721" fillcolor="#c2d69b [1942]" strokecolor="#9bbb59 [3206]" strokeweight="1pt">
+              <v:rect id="_x0000_s1031" style="position:absolute;left:6962;top:6495;width:2308;height:721" fillcolor="#c2d69b [1942]" strokecolor="#9bbb59 [3206]" strokeweight="1pt">
                 <v:fill color2="#9bbb59 [3206]" focus="50%" type="gradient"/>
                 <v:shadow on="t" type="perspective" color="#4e6128 [1606]" offset="1pt" offset2="-3pt"/>
               </v:rect>
-              <v:rect id="_x0000_s1053" style="position:absolute;left:3885;top:6495;width:2573;height:721" fillcolor="#fabf8f [1945]" strokecolor="#f79646 [3209]" strokeweight="1pt">
+              <v:rect id="_x0000_s1032" style="position:absolute;left:3885;top:6495;width:2573;height:721" fillcolor="#fabf8f [1945]" strokecolor="#f79646 [3209]" strokeweight="1pt">
                 <v:fill color2="#f79646 [3209]" focus="50%" type="gradient"/>
                 <v:shadow on="t" type="perspective" color="#974706 [1609]" offset="1pt" offset2="-3pt"/>
               </v:rect>
@@ -7330,7 +7828,7 @@
                   <v:h position="bottomRight,#1" yrange="@9,@10"/>
                 </v:handles>
               </v:shapetype>
-              <v:shape id="_x0000_s1054" type="#_x0000_t88" style="position:absolute;left:4959;top:5023;width:381;height:2529;rotation:270" adj=",11241"/>
+              <v:shape id="_x0000_s1033" type="#_x0000_t88" style="position:absolute;left:4959;top:5023;width:381;height:2529;rotation:270" adj=",11241"/>
               <v:shapetype id="_x0000_t87" coordsize="21600,21600" o:spt="87" adj="1800,10800" path="m21600,qx10800@0l10800@2qy0@11,10800@3l10800@1qy21600,21600e" filled="f">
                 <v:formulas>
                   <v:f eqn="val #0"/>
@@ -7352,9 +7850,9 @@
                   <v:h position="topLeft,#1" yrange="@9,@10"/>
                 </v:handles>
               </v:shapetype>
-              <v:shape id="_x0000_s1055" type="#_x0000_t87" style="position:absolute;left:7891;top:6287;width:450;height:2308;rotation:270"/>
-              <v:shape id="_x0000_s1056" type="#_x0000_t202" style="position:absolute;left:4885;top:5699;width:1476;height:398" filled="f" stroked="f">
-                <v:textbox style="mso-next-textbox:#_x0000_s1056">
+              <v:shape id="_x0000_s1034" type="#_x0000_t87" style="position:absolute;left:7891;top:6287;width:450;height:2308;rotation:270"/>
+              <v:shape id="_x0000_s1035" type="#_x0000_t202" style="position:absolute;left:4885;top:5699;width:1476;height:398" filled="f" stroked="f">
+                <v:textbox style="mso-next-textbox:#_x0000_s1035">
                   <w:txbxContent>
                     <w:p>
                       <w:r>
@@ -7364,8 +7862,8 @@
                   </w:txbxContent>
                 </v:textbox>
               </v:shape>
-              <v:shape id="_x0000_s1057" type="#_x0000_t202" style="position:absolute;left:7837;top:7666;width:1245;height:381" filled="f" stroked="f">
-                <v:textbox style="mso-next-textbox:#_x0000_s1057">
+              <v:shape id="_x0000_s1036" type="#_x0000_t202" style="position:absolute;left:7837;top:7666;width:1245;height:381" filled="f" stroked="f">
+                <v:textbox style="mso-next-textbox:#_x0000_s1036">
                   <w:txbxContent>
                     <w:p>
                       <w:r>
@@ -7379,10 +7877,10 @@
                 <v:path arrowok="t" fillok="f" o:connecttype="none"/>
                 <o:lock v:ext="edit" shapetype="t"/>
               </v:shapetype>
-              <v:shape id="_x0000_s1058" type="#_x0000_t32" style="position:absolute;left:6961;top:6495;width:1;height:721" o:connectortype="straight"/>
-              <v:shape id="_x0000_s1051" type="#_x0000_t32" style="position:absolute;left:5371;top:6495;width:1;height:721" o:connectortype="straight"/>
-              <v:shape id="_x0000_s1060" type="#_x0000_t32" style="position:absolute;left:8419;top:6495;width:1;height:721" o:connectortype="straight"/>
-              <v:shape id="_x0000_s1061" type="#_x0000_t32" style="position:absolute;left:6599;top:6847;width:1;height:1139;flip:y" o:connectortype="straight">
+              <v:shape id="_x0000_s1037" type="#_x0000_t32" style="position:absolute;left:6961;top:6495;width:1;height:721" o:connectortype="straight"/>
+              <v:shape id="_x0000_s1038" type="#_x0000_t32" style="position:absolute;left:5371;top:6495;width:1;height:721" o:connectortype="straight"/>
+              <v:shape id="_x0000_s1039" type="#_x0000_t32" style="position:absolute;left:8419;top:6495;width:1;height:721" o:connectortype="straight"/>
+              <v:shape id="_x0000_s1040" type="#_x0000_t32" style="position:absolute;left:6599;top:6847;width:1;height:1139;flip:y" o:connectortype="straight">
                 <v:stroke endarrow="block"/>
               </v:shape>
               <v:shapetype id="_x0000_t34" coordsize="21600,21600" o:spt="34" o:oned="t" adj="10800" path="m,l@0,0@0,21600,21600,21600e" filled="f">
@@ -7396,11 +7894,11 @@
                 </v:handles>
                 <o:lock v:ext="edit" shapetype="t"/>
               </v:shapetype>
-              <v:shape id="_x0000_s1062" type="#_x0000_t34" style="position:absolute;left:6600;top:6856;width:2987;height:1254;flip:y" o:connectortype="elbow" adj="21650,139694,-47727">
+              <v:shape id="_x0000_s1041" type="#_x0000_t34" style="position:absolute;left:6600;top:6856;width:2987;height:1254;flip:y" o:connectortype="elbow" adj="21650,139694,-47727">
                 <v:stroke endarrow="block"/>
               </v:shape>
-              <v:shape id="_x0000_s1063" type="#_x0000_t202" style="position:absolute;left:5358;top:7831;width:1387;height:381" filled="f" stroked="f">
-                <v:textbox style="mso-next-textbox:#_x0000_s1063">
+              <v:shape id="_x0000_s1042" type="#_x0000_t202" style="position:absolute;left:5358;top:7831;width:1387;height:381" filled="f" stroked="f">
+                <v:textbox style="mso-next-textbox:#_x0000_s1042">
                   <w:txbxContent>
                     <w:p>
                       <w:r>
@@ -7423,13 +7921,15 @@
       <w:pPr>
         <w:pStyle w:val="Heading3"/>
       </w:pPr>
-      <w:bookmarkStart w:id="40" w:name="_Ref234295846"/>
-      <w:bookmarkStart w:id="41" w:name="_Toc242095970"/>
+      <w:bookmarkStart w:id="83" w:name="_Ref234295846"/>
+      <w:bookmarkStart w:id="84" w:name="_Toc242095970"/>
+      <w:bookmarkStart w:id="85" w:name="_Toc275697439"/>
       <w:r>
         <w:t>CSPRNG</w:t>
       </w:r>
-      <w:bookmarkEnd w:id="40"/>
-      <w:bookmarkEnd w:id="41"/>
+      <w:bookmarkEnd w:id="83"/>
+      <w:bookmarkEnd w:id="84"/>
+      <w:bookmarkEnd w:id="85"/>
     </w:p>
     <w:p>
       <w:r>
@@ -7443,11 +7943,13 @@
       <w:pPr>
         <w:pStyle w:val="Heading3"/>
       </w:pPr>
-      <w:bookmarkStart w:id="42" w:name="_Toc242095971"/>
+      <w:bookmarkStart w:id="86" w:name="_Toc242095971"/>
+      <w:bookmarkStart w:id="87" w:name="_Toc275697440"/>
       <w:r>
         <w:t>Erasure Task</w:t>
       </w:r>
-      <w:bookmarkEnd w:id="42"/>
+      <w:bookmarkEnd w:id="86"/>
+      <w:bookmarkEnd w:id="87"/>
     </w:p>
     <w:p>
       <w:r>
@@ -7458,13 +7960,15 @@
       <w:pPr>
         <w:pStyle w:val="Heading3"/>
       </w:pPr>
-      <w:bookmarkStart w:id="43" w:name="_Ref234287302"/>
-      <w:bookmarkStart w:id="44" w:name="_Toc242095972"/>
+      <w:bookmarkStart w:id="88" w:name="_Ref234287302"/>
+      <w:bookmarkStart w:id="89" w:name="_Toc242095972"/>
+      <w:bookmarkStart w:id="90" w:name="_Toc275697441"/>
       <w:r>
         <w:t>Erasure Target</w:t>
       </w:r>
-      <w:bookmarkEnd w:id="43"/>
-      <w:bookmarkEnd w:id="44"/>
+      <w:bookmarkEnd w:id="88"/>
+      <w:bookmarkEnd w:id="89"/>
+      <w:bookmarkEnd w:id="90"/>
     </w:p>
     <w:p>
       <w:r>
@@ -7475,13 +7979,15 @@
       <w:pPr>
         <w:pStyle w:val="Heading3"/>
       </w:pPr>
-      <w:bookmarkStart w:id="45" w:name="_Ref234289827"/>
-      <w:bookmarkStart w:id="46" w:name="_Toc242095973"/>
+      <w:bookmarkStart w:id="91" w:name="_Ref234289827"/>
+      <w:bookmarkStart w:id="92" w:name="_Toc242095973"/>
+      <w:bookmarkStart w:id="93" w:name="_Toc275697442"/>
       <w:r>
         <w:t>Wildcard expression</w:t>
       </w:r>
-      <w:bookmarkEnd w:id="45"/>
-      <w:bookmarkEnd w:id="46"/>
+      <w:bookmarkEnd w:id="91"/>
+      <w:bookmarkEnd w:id="92"/>
+      <w:bookmarkEnd w:id="93"/>
     </w:p>
     <w:p>
       <w:r>
@@ -7608,9 +8114,11 @@
             <w:tcW w:w="2127" w:type="dxa"/>
           </w:tcPr>
           <w:p>
+            <w:proofErr w:type="spellStart"/>
             <w:r>
               <w:t>Er?se</w:t>
             </w:r>
+            <w:proofErr w:type="spellEnd"/>
           </w:p>
         </w:tc>
         <w:tc>
@@ -7667,8 +8175,13 @@
             <w:tcW w:w="2127" w:type="dxa"/>
           </w:tcPr>
           <w:p>
-            <w:r>
-              <w:t>Er*se</w:t>
+            <w:proofErr w:type="spellStart"/>
+            <w:r>
+              <w:t>Er</w:t>
+            </w:r>
+            <w:proofErr w:type="spellEnd"/>
+            <w:r>
+              <w:t>*se</w:t>
             </w:r>
           </w:p>
         </w:tc>
@@ -7776,7 +8289,8 @@
       <w:pPr>
         <w:pStyle w:val="Heading1"/>
       </w:pPr>
-      <w:bookmarkStart w:id="47" w:name="_Toc242095974"/>
+      <w:bookmarkStart w:id="94" w:name="_Toc242095974"/>
+      <w:bookmarkStart w:id="95" w:name="_Toc275697443"/>
       <w:r>
         <w:lastRenderedPageBreak/>
         <w:t>Appendix C</w:t>
@@ -7784,7 +8298,8 @@
       <w:r>
         <w:t>: Migrating from Eraser 5</w:t>
       </w:r>
-      <w:bookmarkEnd w:id="47"/>
+      <w:bookmarkEnd w:id="94"/>
+      <w:bookmarkEnd w:id="95"/>
     </w:p>
     <w:p>
       <w:r>
@@ -7843,11 +8358,13 @@
       <w:pPr>
         <w:pStyle w:val="Heading2"/>
       </w:pPr>
-      <w:bookmarkStart w:id="48" w:name="_Toc242095975"/>
+      <w:bookmarkStart w:id="96" w:name="_Toc242095975"/>
+      <w:bookmarkStart w:id="97" w:name="_Toc275697444"/>
       <w:r>
         <w:t>Migrating to Eraser 6</w:t>
       </w:r>
-      <w:bookmarkEnd w:id="48"/>
+      <w:bookmarkEnd w:id="96"/>
+      <w:bookmarkEnd w:id="97"/>
     </w:p>
     <w:p>
       <w:r>
@@ -7936,11 +8453,13 @@
       <w:pPr>
         <w:pStyle w:val="Heading2"/>
       </w:pPr>
-      <w:bookmarkStart w:id="49" w:name="_Toc242095976"/>
+      <w:bookmarkStart w:id="98" w:name="_Toc242095976"/>
+      <w:bookmarkStart w:id="99" w:name="_Toc275697445"/>
       <w:r>
         <w:t>Terminology Changes</w:t>
       </w:r>
-      <w:bookmarkEnd w:id="49"/>
+      <w:bookmarkEnd w:id="98"/>
+      <w:bookmarkEnd w:id="99"/>
     </w:p>
     <w:p>
       <w:r>
@@ -7974,12 +8493,14 @@
       <w:pPr>
         <w:pStyle w:val="Heading1"/>
       </w:pPr>
-      <w:bookmarkStart w:id="50" w:name="_Toc242095977"/>
+      <w:bookmarkStart w:id="100" w:name="_Toc242095977"/>
+      <w:bookmarkStart w:id="101" w:name="_Toc275697446"/>
       <w:r>
         <w:lastRenderedPageBreak/>
         <w:t>Appendix D: Removing Eraser’s Traces</w:t>
       </w:r>
-      <w:bookmarkEnd w:id="50"/>
+      <w:bookmarkEnd w:id="100"/>
+      <w:bookmarkEnd w:id="101"/>
     </w:p>
     <w:p>
       <w:r>
@@ -8031,7 +8552,8 @@
       </w:r>
     </w:p>
     <w:sectPr>
-      <w:footerReference w:type="default" r:id="rId22"/>
+      <w:headerReference w:type="default" r:id="rId23"/>
+      <w:footerReference w:type="default" r:id="rId24"/>
       <w:pgSz w:w="11906" w:h="16838"/>
       <w:pgMar w:top="1440" w:right="1440" w:bottom="1440" w:left="1440" w:header="708" w:footer="708" w:gutter="0"/>
       <w:cols w:space="708"/>
@@ -8108,7 +8630,7 @@
                 <w:noProof/>
                 <w:color w:val="FFFFFF" w:themeColor="background1"/>
               </w:rPr>
-              <w:t>5</w:t>
+              <w:t>3</w:t>
             </w:r>
           </w:fldSimple>
         </w:p>
@@ -8129,7 +8651,7 @@
               <w:rPr>
                 <w:noProof/>
               </w:rPr>
-              <w:t>Using Eraser</w:t>
+              <w:t>Overview</w:t>
             </w:r>
           </w:fldSimple>
           <w:r>
@@ -8224,6 +8746,16 @@
     </w:p>
   </w:footnote>
 </w:footnotes>
+</file>
+
+<file path=word/header1.xml><?xml version="1.0" encoding="utf-8"?>
+<w:hdr xmlns:ve="http://schemas.openxmlformats.org/markup-compatibility/2006" xmlns:o="urn:schemas-microsoft-com:office:office" xmlns:r="http://schemas.openxmlformats.org/officeDocument/2006/relationships" xmlns:m="http://schemas.openxmlformats.org/officeDocument/2006/math" xmlns:v="urn:schemas-microsoft-com:vml" xmlns:wp="http://schemas.openxmlformats.org/drawingml/2006/wordprocessingDrawing" xmlns:w10="urn:schemas-microsoft-com:office:word" xmlns:w="http://schemas.openxmlformats.org/wordprocessingml/2006/main" xmlns:wne="http://schemas.microsoft.com/office/word/2006/wordml">
+  <w:p>
+    <w:pPr>
+      <w:pStyle w:val="Header"/>
+    </w:pPr>
+  </w:p>
+</w:hdr>
 </file>
 
 <file path=word/numbering.xml><?xml version="1.0" encoding="utf-8"?>
@@ -12804,6 +13336,19 @@
       <w:jc w:val="center"/>
     </w:pPr>
   </w:style>
+  <w:style w:type="paragraph" w:styleId="Revision">
+    <w:name w:val="Revision"/>
+    <w:hidden/>
+    <w:uiPriority w:val="99"/>
+    <w:semiHidden/>
+    <w:rsid w:val="00C07480"/>
+    <w:pPr>
+      <w:spacing w:after="0" w:line="240" w:lineRule="auto"/>
+    </w:pPr>
+    <w:rPr>
+      <w:lang w:val="en-SG"/>
+    </w:rPr>
+  </w:style>
 </w:styles>
 </file>
 
@@ -13105,6 +13650,10 @@
 <b:Sources xmlns:b="http://schemas.openxmlformats.org/officeDocument/2006/bibliography" xmlns="http://schemas.openxmlformats.org/officeDocument/2006/bibliography" SelectedStyle="\APA.XSL" StyleName="APA"/>
 </file>
 
+<file path=customXml/item3.xml><?xml version="1.0" encoding="utf-8"?>
+<b:Sources xmlns:b="http://schemas.openxmlformats.org/officeDocument/2006/bibliography" xmlns="http://schemas.openxmlformats.org/officeDocument/2006/bibliography" SelectedStyle="\APA.XSL" StyleName="APA"/>
+</file>
+
 <file path=customXml/itemProps1.xml><?xml version="1.0" encoding="utf-8"?>
 <ds:datastoreItem xmlns:ds="http://schemas.openxmlformats.org/officeDocument/2006/customXml" ds:itemID="{55AF091B-3C7A-41E3-B477-F2FDAA23CFDA}">
   <ds:schemaRefs>
@@ -13114,7 +13663,15 @@
 </file>
 
 <file path=customXml/itemProps2.xml><?xml version="1.0" encoding="utf-8"?>
-<ds:datastoreItem xmlns:ds="http://schemas.openxmlformats.org/officeDocument/2006/customXml" ds:itemID="{3ADAA67D-D71E-4E55-B210-11C6C0CF97A9}">
+<ds:datastoreItem xmlns:ds="http://schemas.openxmlformats.org/officeDocument/2006/customXml" ds:itemID="{6514AB87-5A72-4965-B3AC-60C234E44321}">
+  <ds:schemaRefs>
+    <ds:schemaRef ds:uri="http://schemas.openxmlformats.org/officeDocument/2006/bibliography"/>
+  </ds:schemaRefs>
+</ds:datastoreItem>
+</file>
+
+<file path=customXml/itemProps3.xml><?xml version="1.0" encoding="utf-8"?>
+<ds:datastoreItem xmlns:ds="http://schemas.openxmlformats.org/officeDocument/2006/customXml" ds:itemID="{6F015AD2-345C-4DD9-9165-EA9199113FF9}">
   <ds:schemaRefs>
     <ds:schemaRef ds:uri="http://schemas.openxmlformats.org/officeDocument/2006/bibliography"/>
   </ds:schemaRefs>

</xml_diff>

<commit_message>
Backport from Eraser 6.0: Fixed documentation, adding a new target uses the Add Data button. http://bbs.heidi.ie/viewtopic.php?f=2&t=6881&p=21206#p21206
</commit_message>
<xml_diff>
--- a/Documentation/Documentation.docx
+++ b/Documentation/Documentation.docx
@@ -3156,15 +3156,7 @@
         </w:numPr>
       </w:pPr>
       <w:r>
-        <w:t xml:space="preserve">Peter </w:t>
-      </w:r>
-      <w:proofErr w:type="spellStart"/>
-      <w:r>
-        <w:t>Gutmann's</w:t>
-      </w:r>
-      <w:proofErr w:type="spellEnd"/>
-      <w:r>
-        <w:t xml:space="preserve"> paper </w:t>
+        <w:t xml:space="preserve">Peter Gutmann's paper </w:t>
       </w:r>
       <w:r>
         <w:rPr>
@@ -3185,13 +3177,8 @@
         <w:t xml:space="preserve">National Industrial Security Program Operating Manual </w:t>
       </w:r>
       <w:r>
-        <w:t xml:space="preserve">of the US Department of </w:t>
-      </w:r>
-      <w:proofErr w:type="spellStart"/>
-      <w:r>
-        <w:t>Defense</w:t>
-      </w:r>
-      <w:proofErr w:type="spellEnd"/>
+        <w:t>of the US Department of Defense</w:t>
+      </w:r>
     </w:p>
     <w:p>
       <w:pPr>
@@ -3339,15 +3326,7 @@
         <w:t>New Task</w:t>
       </w:r>
       <w:r>
-        <w:t xml:space="preserve"> (or press </w:t>
-      </w:r>
-      <w:proofErr w:type="spellStart"/>
-      <w:r>
-        <w:t>Ctrl+N</w:t>
-      </w:r>
-      <w:proofErr w:type="spellEnd"/>
-      <w:r>
-        <w:t>). You will then be presented with the Task Properties Dialog.</w:t>
+        <w:t xml:space="preserve"> (or press Ctrl+N). You will then be presented with the Task Properties Dialog.</w:t>
       </w:r>
     </w:p>
     <w:p>
@@ -3488,15 +3467,7 @@
       </w:r>
       <w:ins w:id="7" w:author="Joel Low" w:date="2010-10-24T15:22:00Z">
         <w:r>
-          <w:t xml:space="preserve">Tasks set to </w:t>
-        </w:r>
-        <w:proofErr w:type="gramStart"/>
-        <w:r>
-          <w:t>Run</w:t>
-        </w:r>
-        <w:proofErr w:type="gramEnd"/>
-        <w:r>
-          <w:t xml:space="preserve"> at Restart will be reset to Run Manually upon completion of the task.</w:t>
+          <w:t>Tasks set to Run at Restart will be reset to Run Manually upon completion of the task.</w:t>
         </w:r>
       </w:ins>
     </w:p>
@@ -3546,7 +3517,13 @@
         <w:rPr>
           <w:rStyle w:val="Strong"/>
         </w:rPr>
-        <w:t>Add Task</w:t>
+        <w:t xml:space="preserve">Add </w:t>
+      </w:r>
+      <w:r>
+        <w:rPr>
+          <w:rStyle w:val="Strong"/>
+        </w:rPr>
+        <w:t>Data</w:t>
       </w:r>
       <w:r>
         <w:t xml:space="preserve">; editing defined targets is accomplished by double-clicking on a task; deleting targets </w:t>
@@ -3578,15 +3555,7 @@
     </w:p>
     <w:p>
       <w:r>
-        <w:t xml:space="preserve">Targets define the files and folders which require erasure. The Select Data to </w:t>
-      </w:r>
-      <w:proofErr w:type="gramStart"/>
-      <w:r>
-        <w:t>Erase</w:t>
-      </w:r>
-      <w:proofErr w:type="gramEnd"/>
-      <w:r>
-        <w:t xml:space="preserve"> dialog allows you to specify which files or folders require erasure, and which erasure method to apply to destroy those files.</w:t>
+        <w:t>Targets define the files and folders which require erasure. The Select Data to Erase dialog allows you to specify which files or folders require erasure, and which erasure method to apply to destroy those files.</w:t>
       </w:r>
       <w:r>
         <w:rPr>
@@ -3712,15 +3681,7 @@
         <w:t>Files in Folder</w:t>
       </w:r>
       <w:r>
-        <w:t xml:space="preserve"> specifies a folder for erasure, and </w:t>
-      </w:r>
-      <w:proofErr w:type="spellStart"/>
-      <w:r>
-        <w:t>the</w:t>
-      </w:r>
-      <w:proofErr w:type="spellEnd"/>
-      <w:r>
-        <w:t xml:space="preserve"> include mask specifies a </w:t>
+        <w:t xml:space="preserve"> specifies a folder for erasure, and the include mask specifies a </w:t>
       </w:r>
       <w:fldSimple w:instr=" REF _Ref234289827  \* MERGEFORMAT ">
         <w:r>
@@ -3742,13 +3703,8 @@
           <w:numId w:val="10"/>
         </w:numPr>
       </w:pPr>
-      <w:proofErr w:type="spellStart"/>
-      <w:r>
-        <w:t>The</w:t>
-      </w:r>
-      <w:proofErr w:type="spellEnd"/>
-      <w:r>
-        <w:t xml:space="preserve"> include mask is applied before the exclude mask; a blank include mask includes all files and a blank exclude mask includes all files.</w:t>
+      <w:r>
+        <w:t>The include mask is applied before the exclude mask; a blank include mask includes all files and a blank exclude mask includes all files.</w:t>
       </w:r>
     </w:p>
     <w:p>
@@ -4052,23 +4008,7 @@
         </w:numPr>
       </w:pPr>
       <w:r>
-        <w:t xml:space="preserve">Monthly schedules will run on the </w:t>
-      </w:r>
-      <w:proofErr w:type="spellStart"/>
-      <w:r>
-        <w:t>X’th</w:t>
-      </w:r>
-      <w:proofErr w:type="spellEnd"/>
-      <w:r>
-        <w:t xml:space="preserve"> day of the month, on every Y months. If the </w:t>
-      </w:r>
-      <w:proofErr w:type="spellStart"/>
-      <w:r>
-        <w:t>X’th</w:t>
-      </w:r>
-      <w:proofErr w:type="spellEnd"/>
-      <w:r>
-        <w:t xml:space="preserve"> day does not exist on the current month, the month will be skipped.</w:t>
+        <w:t>Monthly schedules will run on the X’th day of the month, on every Y months. If the X’th day does not exist on the current month, the month will be skipped.</w:t>
       </w:r>
     </w:p>
     <w:p>
@@ -4125,13 +4065,8 @@
         <w:t>Export/Import Task List</w:t>
       </w:r>
       <w:r>
-        <w:t xml:space="preserve">. Below is a matrix containing the list of compatible task list </w:t>
-      </w:r>
-      <w:proofErr w:type="gramStart"/>
-      <w:r>
-        <w:t>versions.</w:t>
-      </w:r>
-      <w:proofErr w:type="gramEnd"/>
+        <w:t>. Below is a matrix containing the list of compatible task list versions.</w:t>
+      </w:r>
     </w:p>
     <w:tbl>
       <w:tblPr>
@@ -4790,15 +4725,7 @@
         <w:t xml:space="preserve">When </w:t>
       </w:r>
       <w:r>
-        <w:t xml:space="preserve">you are absolutely certain you have not removed a folder with data you require in it you can </w:t>
-      </w:r>
-      <w:proofErr w:type="gramStart"/>
-      <w:r>
-        <w:t>proceed</w:t>
-      </w:r>
-      <w:proofErr w:type="gramEnd"/>
-      <w:r>
-        <w:t xml:space="preserve"> to </w:t>
+        <w:t xml:space="preserve">you are absolutely certain you have not removed a folder with data you require in it you can proceed to </w:t>
       </w:r>
       <w:fldSimple w:instr=" REF _Ref234294654 \h  \* MERGEFORMAT ">
         <w:r>
@@ -4960,13 +4887,13 @@
         <w:pStyle w:val="Heading2"/>
       </w:pPr>
       <w:bookmarkStart w:id="30" w:name="_Toc242095947"/>
-      <w:bookmarkStart w:id="31" w:name="_Ref234289623"/>
-      <w:bookmarkStart w:id="32" w:name="_Toc275697416"/>
+      <w:bookmarkStart w:id="31" w:name="_Toc275697416"/>
+      <w:bookmarkStart w:id="32" w:name="_Ref234289623"/>
       <w:r>
         <w:t>Shell Integration</w:t>
       </w:r>
       <w:bookmarkEnd w:id="30"/>
-      <w:bookmarkEnd w:id="32"/>
+      <w:bookmarkEnd w:id="31"/>
     </w:p>
     <w:p>
       <w:pPr>
@@ -5069,7 +4996,7 @@
       <w:r>
         <w:t>Erase Settings</w:t>
       </w:r>
-      <w:bookmarkEnd w:id="31"/>
+      <w:bookmarkEnd w:id="32"/>
       <w:bookmarkEnd w:id="33"/>
       <w:bookmarkEnd w:id="34"/>
     </w:p>
@@ -5200,15 +5127,7 @@
         <w:t>Force locked files to be unlocked for erasure</w:t>
       </w:r>
       <w:r>
-        <w:t xml:space="preserve"> is checked, when Eraser tries to erase a file but it is locked by a program, Eraser will attempt to forcibly unlock the file for erasure; if this is unchecked, </w:t>
-      </w:r>
-      <w:proofErr w:type="gramStart"/>
-      <w:r>
-        <w:t>the</w:t>
-      </w:r>
-      <w:proofErr w:type="gramEnd"/>
-      <w:r>
-        <w:t xml:space="preserve"> file will be ignored by Eraser and reported as an error.</w:t>
+        <w:t xml:space="preserve"> is checked, when Eraser tries to erase a file but it is locked by a program, Eraser will attempt to forcibly unlock the file for erasure; if this is unchecked, the file will be ignored by Eraser and reported as an error.</w:t>
       </w:r>
     </w:p>
     <w:p>
@@ -5308,19 +5227,11 @@
       <w:r>
         <w:t xml:space="preserve">When </w:t>
       </w:r>
-      <w:proofErr w:type="gramStart"/>
       <w:r>
         <w:rPr>
           <w:rStyle w:val="Strong"/>
         </w:rPr>
-        <w:t>Automatically</w:t>
-      </w:r>
-      <w:proofErr w:type="gramEnd"/>
-      <w:r>
-        <w:rPr>
-          <w:rStyle w:val="Strong"/>
-        </w:rPr>
-        <w:t xml:space="preserve"> remove </w:t>
+        <w:t xml:space="preserve">Automatically remove </w:t>
       </w:r>
       <w:r>
         <w:rPr>
@@ -5413,13 +5324,11 @@
       </w:pPr>
       <w:bookmarkStart w:id="38" w:name="_Toc242095950"/>
       <w:bookmarkStart w:id="39" w:name="_Toc275697419"/>
-      <w:proofErr w:type="spellStart"/>
       <w:r>
         <w:t>Plugins</w:t>
       </w:r>
       <w:bookmarkEnd w:id="38"/>
       <w:bookmarkEnd w:id="39"/>
-      <w:proofErr w:type="spellEnd"/>
     </w:p>
     <w:p>
       <w:r>
@@ -5467,23 +5376,7 @@
     </w:p>
     <w:p>
       <w:r>
-        <w:t xml:space="preserve">The </w:t>
-      </w:r>
-      <w:proofErr w:type="spellStart"/>
-      <w:r>
-        <w:t>Plugins</w:t>
-      </w:r>
-      <w:proofErr w:type="spellEnd"/>
-      <w:r>
-        <w:t xml:space="preserve"> section contains a list of </w:t>
-      </w:r>
-      <w:proofErr w:type="spellStart"/>
-      <w:r>
-        <w:t>plugins</w:t>
-      </w:r>
-      <w:proofErr w:type="spellEnd"/>
-      <w:r>
-        <w:t xml:space="preserve"> which are</w:t>
+        <w:t>The Plugins section contains a list of plugins which are</w:t>
       </w:r>
       <w:r>
         <w:t xml:space="preserve"> loaded into Eraser.</w:t>
@@ -5501,26 +5394,10 @@
         <w:rPr>
           <w:rStyle w:val="Strong"/>
         </w:rPr>
-        <w:t xml:space="preserve">Core </w:t>
-      </w:r>
-      <w:proofErr w:type="spellStart"/>
-      <w:r>
-        <w:rPr>
-          <w:rStyle w:val="Strong"/>
-        </w:rPr>
-        <w:t>plugins</w:t>
-      </w:r>
-      <w:proofErr w:type="spellEnd"/>
-      <w:r>
-        <w:t xml:space="preserve"> are </w:t>
-      </w:r>
-      <w:proofErr w:type="spellStart"/>
-      <w:r>
-        <w:t>plugins</w:t>
-      </w:r>
-      <w:proofErr w:type="spellEnd"/>
-      <w:r>
-        <w:t xml:space="preserve"> which </w:t>
+        <w:t>Core plugins</w:t>
+      </w:r>
+      <w:r>
+        <w:t xml:space="preserve"> are plugins which </w:t>
       </w:r>
       <w:r>
         <w:rPr>
@@ -5544,30 +5421,14 @@
         <w:t>A key</w:t>
       </w:r>
       <w:r>
-        <w:t xml:space="preserve"> beside the name of the </w:t>
-      </w:r>
-      <w:proofErr w:type="spellStart"/>
-      <w:r>
-        <w:t>plugin</w:t>
-      </w:r>
-      <w:proofErr w:type="spellEnd"/>
-      <w:r>
-        <w:t xml:space="preserve"> represents a </w:t>
+        <w:t xml:space="preserve"> beside the name of the plugin represents a </w:t>
       </w:r>
       <w:r>
         <w:rPr>
           <w:rStyle w:val="Strong"/>
         </w:rPr>
-        <w:t xml:space="preserve">signed </w:t>
-      </w:r>
-      <w:proofErr w:type="spellStart"/>
-      <w:r>
-        <w:rPr>
-          <w:rStyle w:val="Strong"/>
-        </w:rPr>
-        <w:t>plugin</w:t>
-      </w:r>
-      <w:proofErr w:type="spellEnd"/>
+        <w:t>signed plugin</w:t>
+      </w:r>
       <w:r>
         <w:rPr>
           <w:rStyle w:val="Strong"/>
@@ -5584,15 +5445,7 @@
         </w:numPr>
       </w:pPr>
       <w:r>
-        <w:t xml:space="preserve">Signed </w:t>
-      </w:r>
-      <w:proofErr w:type="spellStart"/>
-      <w:r>
-        <w:t>plugins</w:t>
-      </w:r>
-      <w:proofErr w:type="spellEnd"/>
-      <w:r>
-        <w:t xml:space="preserve"> are automatically allowed to run after it is installed.</w:t>
+        <w:t>Signed plugins are automatically allowed to run after it is installed.</w:t>
       </w:r>
     </w:p>
     <w:p>
@@ -5604,15 +5457,7 @@
         </w:numPr>
       </w:pPr>
       <w:r>
-        <w:t xml:space="preserve">Unsigned </w:t>
-      </w:r>
-      <w:proofErr w:type="spellStart"/>
-      <w:r>
-        <w:t>plugins</w:t>
-      </w:r>
-      <w:proofErr w:type="spellEnd"/>
-      <w:r>
-        <w:t xml:space="preserve"> must be explicitly checked by the user.</w:t>
+        <w:t>Unsigned plugins must be explicitly checked by the user.</w:t>
       </w:r>
     </w:p>
     <w:p>
@@ -5624,31 +5469,7 @@
         </w:numPr>
       </w:pPr>
       <w:r>
-        <w:t xml:space="preserve">The checkbox beside the name represents whether the </w:t>
-      </w:r>
-      <w:proofErr w:type="spellStart"/>
-      <w:r>
-        <w:t>plugin</w:t>
-      </w:r>
-      <w:proofErr w:type="spellEnd"/>
-      <w:r>
-        <w:t xml:space="preserve"> will be loaded in future (</w:t>
-      </w:r>
-      <w:proofErr w:type="spellStart"/>
-      <w:r>
-        <w:t>unchecking</w:t>
-      </w:r>
-      <w:proofErr w:type="spellEnd"/>
-      <w:r>
-        <w:t xml:space="preserve"> disables the </w:t>
-      </w:r>
-      <w:proofErr w:type="spellStart"/>
-      <w:r>
-        <w:t>plugin</w:t>
-      </w:r>
-      <w:proofErr w:type="spellEnd"/>
-      <w:r>
-        <w:t>.)</w:t>
+        <w:t>The checkbox beside the name represents whether the plugin will be loaded in future (unchecking disables the plugin.)</w:t>
       </w:r>
     </w:p>
     <w:p>
@@ -5660,23 +5481,7 @@
         </w:numPr>
       </w:pPr>
       <w:r>
-        <w:t xml:space="preserve">Right-clicking on a </w:t>
-      </w:r>
-      <w:proofErr w:type="spellStart"/>
-      <w:r>
-        <w:t>plugin</w:t>
-      </w:r>
-      <w:proofErr w:type="spellEnd"/>
-      <w:r>
-        <w:t xml:space="preserve"> displays a context menu with Settings if the </w:t>
-      </w:r>
-      <w:proofErr w:type="spellStart"/>
-      <w:r>
-        <w:t>plugin</w:t>
-      </w:r>
-      <w:proofErr w:type="spellEnd"/>
-      <w:r>
-        <w:t xml:space="preserve"> can be configured.</w:t>
+        <w:t>Right-clicking on a plugin displays a context menu with Settings if the plugin can be configured.</w:t>
       </w:r>
     </w:p>
     <w:p>
@@ -5867,11 +5672,9 @@
       <w:bookmarkEnd w:id="46"/>
     </w:p>
     <w:p>
-      <w:proofErr w:type="gramStart"/>
       <w:r>
         <w:t>TBD.</w:t>
       </w:r>
-      <w:proofErr w:type="gramEnd"/>
     </w:p>
     <w:p>
       <w:pPr>
@@ -5905,15 +5708,7 @@
         <w:t>Default Erasure Methods and PRNGs</w:t>
       </w:r>
       <w:r>
-        <w:t xml:space="preserve"> </w:t>
-      </w:r>
-      <w:proofErr w:type="spellStart"/>
-      <w:r>
-        <w:t>plugin</w:t>
-      </w:r>
-      <w:proofErr w:type="spellEnd"/>
-      <w:r>
-        <w:t xml:space="preserve"> in the </w:t>
+        <w:t xml:space="preserve"> plugin in the </w:t>
       </w:r>
       <w:r>
         <w:rPr>
@@ -5989,15 +5784,7 @@
     </w:p>
     <w:p>
       <w:r>
-        <w:t xml:space="preserve">Provide a Name for the erasure method, as that is how you will identify it in the list of methods, </w:t>
-      </w:r>
-      <w:proofErr w:type="gramStart"/>
-      <w:r>
-        <w:t>then</w:t>
-      </w:r>
-      <w:proofErr w:type="gramEnd"/>
-      <w:r>
-        <w:t xml:space="preserve"> add any arbitrary number of passes.</w:t>
+        <w:t>Provide a Name for the erasure method, as that is how you will identify it in the list of methods, then add any arbitrary number of passes.</w:t>
       </w:r>
     </w:p>
     <w:p>
@@ -6114,23 +5901,7 @@
         <w:t>Hexadecimal</w:t>
       </w:r>
       <w:r>
-        <w:t xml:space="preserve"> will be for your own data. Text will be treated as normal input (UTF-8) and hexadecimal will be used for raw data. The data will be repeated for all parts of the file/unused space until erasure is complete. The </w:t>
-      </w:r>
-      <w:proofErr w:type="spellStart"/>
-      <w:r>
-        <w:t>interconversion</w:t>
-      </w:r>
-      <w:proofErr w:type="spellEnd"/>
-      <w:r>
-        <w:t xml:space="preserve"> between Hexadecimal and Text may not be lossless (especially if the hexadecimal number translates to a non-Unicode </w:t>
-      </w:r>
-      <w:proofErr w:type="spellStart"/>
-      <w:r>
-        <w:t>codepoint</w:t>
-      </w:r>
-      <w:proofErr w:type="spellEnd"/>
-      <w:r>
-        <w:t>)</w:t>
+        <w:t xml:space="preserve"> will be for your own data. Text will be treated as normal input (UTF-8) and hexadecimal will be used for raw data. The data will be repeated for all parts of the file/unused space until erasure is complete. The interconversion between Hexadecimal and Text may not be lossless (especially if the hexadecimal number translates to a non-Unicode codepoint)</w:t>
       </w:r>
     </w:p>
     <w:p>
@@ -6159,17 +5930,10 @@
       <w:bookmarkStart w:id="50" w:name="_Toc275697424"/>
       <w:r>
         <w:lastRenderedPageBreak/>
-        <w:t xml:space="preserve">Eraser How </w:t>
-      </w:r>
-      <w:proofErr w:type="spellStart"/>
-      <w:proofErr w:type="gramStart"/>
-      <w:r>
-        <w:t>To’s</w:t>
+        <w:t>Eraser How To’s</w:t>
       </w:r>
       <w:bookmarkEnd w:id="49"/>
       <w:bookmarkEnd w:id="50"/>
-      <w:proofErr w:type="spellEnd"/>
-      <w:proofErr w:type="gramEnd"/>
     </w:p>
     <w:p>
       <w:pPr>
@@ -6228,16 +5992,11 @@
     </w:p>
     <w:p>
       <w:r>
-        <w:t xml:space="preserve"> You will also need to erase the history file called </w:t>
-      </w:r>
-      <w:proofErr w:type="spellStart"/>
-      <w:r>
-        <w:t>places.</w:t>
+        <w:t xml:space="preserve"> You will also need to erase the history file called places.</w:t>
       </w:r>
       <w:r>
         <w:t>sqlite</w:t>
       </w:r>
-      <w:proofErr w:type="spellEnd"/>
       <w:r>
         <w:t>, which can be found in the profile folder (%APPDATA%\</w:t>
       </w:r>
@@ -6245,16 +6004,11 @@
         <w:t>Mozilla\Firefox\Profiles\</w:t>
       </w:r>
       <w:r>
-        <w:t xml:space="preserve">&lt;profile name&gt;\). The cookie file may also reveal information so </w:t>
-      </w:r>
-      <w:proofErr w:type="spellStart"/>
-      <w:r>
-        <w:t>cookies.</w:t>
+        <w:t>&lt;profile name&gt;\). The cookie file may also reveal information so cookies.</w:t>
       </w:r>
       <w:r>
         <w:t>sqlite</w:t>
       </w:r>
-      <w:proofErr w:type="spellEnd"/>
       <w:r>
         <w:t xml:space="preserve"> which is in the same place as the history file should be erased as well.  </w:t>
       </w:r>
@@ -6283,11 +6037,9 @@
       <w:bookmarkEnd w:id="56"/>
     </w:p>
     <w:p>
-      <w:proofErr w:type="gramStart"/>
       <w:r>
         <w:t>TBD.</w:t>
       </w:r>
-      <w:proofErr w:type="gramEnd"/>
     </w:p>
     <w:p>
       <w:pPr>
@@ -6409,15 +6161,7 @@
         <w:t>New Task</w:t>
       </w:r>
       <w:r>
-        <w:t xml:space="preserve"> (</w:t>
-      </w:r>
-      <w:proofErr w:type="spellStart"/>
-      <w:r>
-        <w:t>Ctrl+N</w:t>
-      </w:r>
-      <w:proofErr w:type="spellEnd"/>
-      <w:r>
-        <w:t>)</w:t>
+        <w:t xml:space="preserve"> (Ctrl+N)</w:t>
       </w:r>
     </w:p>
     <w:p>
@@ -6545,30 +6289,15 @@
       <w:r>
         <w:t>Key in “</w:t>
       </w:r>
-      <w:proofErr w:type="spellStart"/>
-      <w:r>
-        <w:t>fsutil</w:t>
-      </w:r>
-      <w:proofErr w:type="spellEnd"/>
+      <w:r>
+        <w:t>fsutil behavior set</w:t>
+      </w:r>
       <w:r>
         <w:t xml:space="preserve"> </w:t>
       </w:r>
-      <w:proofErr w:type="spellStart"/>
-      <w:r>
-        <w:t>behavior</w:t>
-      </w:r>
-      <w:proofErr w:type="spellEnd"/>
-      <w:r>
-        <w:t xml:space="preserve"> set</w:t>
-      </w:r>
-      <w:r>
-        <w:t xml:space="preserve"> </w:t>
-      </w:r>
-      <w:proofErr w:type="spellStart"/>
       <w:r>
         <w:t>EncryptPagingFile</w:t>
       </w:r>
-      <w:proofErr w:type="spellEnd"/>
       <w:r>
         <w:t xml:space="preserve"> 1”</w:t>
       </w:r>
@@ -6647,14 +6376,7 @@
       </w:r>
       <w:r>
         <w:br/>
-      </w:r>
-      <w:proofErr w:type="gramStart"/>
-      <w:r>
-        <w:t>You</w:t>
-      </w:r>
-      <w:proofErr w:type="gramEnd"/>
-      <w:r>
-        <w:t xml:space="preserve"> cannot erase files compressed at the file system level (file compression requires a file system that supports it such as NTFS). Files compressed with an external application, such as ZIP files, can naturally be erased.</w:t>
+        <w:t>You cannot erase files compressed at the file system level (file compression requires a file system that supports it such as NTFS). Files compressed with an external application, such as ZIP files, can naturally be erased.</w:t>
       </w:r>
     </w:p>
     <w:p>
@@ -6670,14 +6392,7 @@
       </w:r>
       <w:r>
         <w:br/>
-      </w:r>
-      <w:proofErr w:type="gramStart"/>
-      <w:r>
-        <w:t>You</w:t>
-      </w:r>
-      <w:proofErr w:type="gramEnd"/>
-      <w:r>
-        <w:t xml:space="preserve"> cannot erase files encrypted at the file system level (file </w:t>
+        <w:t xml:space="preserve">You cannot erase files encrypted at the file system level (file </w:t>
       </w:r>
       <w:del w:id="68" w:author="Joel Low" w:date="2010-10-24T15:23:00Z">
         <w:r>
@@ -6690,15 +6405,7 @@
         </w:r>
       </w:ins>
       <w:r>
-        <w:t xml:space="preserve"> requires a file system that supports it such as NTFS). Files encrypted with an external application, such as Pretty Good Privacy (PGP) or </w:t>
-      </w:r>
-      <w:proofErr w:type="spellStart"/>
-      <w:r>
-        <w:t>AxCrypt</w:t>
-      </w:r>
-      <w:proofErr w:type="spellEnd"/>
-      <w:r>
-        <w:t>, can however be erase</w:t>
+        <w:t xml:space="preserve"> requires a file system that supports it such as NTFS). Files encrypted with an external application, such as Pretty Good Privacy (PGP) or AxCrypt, can however be erase</w:t>
       </w:r>
       <w:r>
         <w:t>d</w:t>
@@ -6729,22 +6436,7 @@
       </w:r>
       <w:r>
         <w:br/>
-      </w:r>
-      <w:proofErr w:type="gramStart"/>
-      <w:r>
-        <w:t>You</w:t>
-      </w:r>
-      <w:proofErr w:type="gramEnd"/>
-      <w:r>
-        <w:t xml:space="preserve"> may wish to erase the free space of encrypted drives (such as that of </w:t>
-      </w:r>
-      <w:proofErr w:type="spellStart"/>
-      <w:r>
-        <w:t>TrueCrypt</w:t>
-      </w:r>
-      <w:proofErr w:type="spellEnd"/>
-      <w:r>
-        <w:t>) for the same reasons as those in Encrypted Files. This will work however as the encryption is transparent to Eraser.</w:t>
+        <w:t>You may wish to erase the free space of encrypted drives (such as that of TrueCrypt) for the same reasons as those in Encrypted Files. This will work however as the encryption is transparent to Eraser.</w:t>
       </w:r>
     </w:p>
     <w:p>
@@ -6777,13 +6469,8 @@
       <w:r>
         <w:br/>
       </w:r>
-      <w:proofErr w:type="gramStart"/>
-      <w:r>
-        <w:t>You</w:t>
-      </w:r>
-      <w:proofErr w:type="gramEnd"/>
-      <w:r>
-        <w:t xml:space="preserve"> can erase data on a floppy disk </w:t>
+      <w:r>
+        <w:t xml:space="preserve">You can erase data on a floppy disk </w:t>
       </w:r>
       <w:r>
         <w:t xml:space="preserve">as </w:t>
@@ -6817,14 +6504,7 @@
       </w:r>
       <w:r>
         <w:br/>
-      </w:r>
-      <w:proofErr w:type="gramStart"/>
-      <w:r>
-        <w:t>These</w:t>
-      </w:r>
-      <w:proofErr w:type="gramEnd"/>
-      <w:r>
-        <w:t xml:space="preserve"> drives have a limited rewrite span and thus you may want to reserve the unused space erasures for emergencies. Also, a single pass is sufficient for eliminating all traces of files as they are not magnetic media. If your media is cheap (e.g. CD-RW) you may consider crushing the disc.</w:t>
+        <w:t>These drives have a limited rewrite span and thus you may want to reserve the unused space erasures for emergencies. Also, a single pass is sufficient for eliminating all traces of files as they are not magnetic media. If your media is cheap (e.g. CD-RW) you may consider crushing the disc.</w:t>
       </w:r>
     </w:p>
     <w:p>
@@ -6899,14 +6579,7 @@
       </w:r>
       <w:r>
         <w:br/>
-      </w:r>
-      <w:proofErr w:type="gramStart"/>
-      <w:r>
-        <w:t>Unless</w:t>
-      </w:r>
-      <w:proofErr w:type="gramEnd"/>
-      <w:r>
-        <w:t xml:space="preserve"> you name your files with arbitrary names, the name of a file can reveal information about the file contents. Eraser will overwrite the filename after erasing the file data. Names of the files you have previously deleted may also still be stored in the file system table; Eraser will overwrite them when you erase unused disk space</w:t>
+        <w:t>Unless you name your files with arbitrary names, the name of a file can reveal information about the file contents. Eraser will overwrite the filename after erasing the file data. Names of the files you have previously deleted may also still be stored in the file system table; Eraser will overwrite them when you erase unused disk space</w:t>
       </w:r>
     </w:p>
     <w:p>
@@ -6922,22 +6595,7 @@
       </w:r>
       <w:r>
         <w:br/>
-      </w:r>
-      <w:proofErr w:type="gramStart"/>
-      <w:r>
-        <w:t>When</w:t>
-      </w:r>
-      <w:proofErr w:type="gramEnd"/>
-      <w:r>
-        <w:t xml:space="preserve"> an area on the disk gets damaged for some reason, the disk electronics mark the area as containing bad sectors. These bad sectors cannot be accessed so the data still stored in them cannot be erased either. Peter </w:t>
-      </w:r>
-      <w:proofErr w:type="spellStart"/>
-      <w:r>
-        <w:t>Gutmann</w:t>
-      </w:r>
-      <w:proofErr w:type="spellEnd"/>
-      <w:r>
-        <w:t xml:space="preserve"> has discussed this subject further in chapter </w:t>
+        <w:t xml:space="preserve">When an area on the disk gets damaged for some reason, the disk electronics mark the area as containing bad sectors. These bad sectors cannot be accessed so the data still stored in them cannot be erased either. Peter Gutmann has discussed this subject further in chapter </w:t>
       </w:r>
       <w:r>
         <w:rPr>
@@ -6989,15 +6647,7 @@
         </w:r>
       </w:hyperlink>
       <w:r>
-        <w:t xml:space="preserve">. Found a bug? Post a ticket in </w:t>
-      </w:r>
-      <w:proofErr w:type="spellStart"/>
-      <w:r>
-        <w:t>Trac</w:t>
-      </w:r>
-      <w:proofErr w:type="spellEnd"/>
-      <w:r>
-        <w:t xml:space="preserve">: </w:t>
+        <w:t xml:space="preserve">. Found a bug? Post a ticket in Trac: </w:t>
       </w:r>
       <w:hyperlink r:id="rId22" w:history="1">
         <w:r>
@@ -7344,23 +6994,7 @@
           </w:tcPr>
           <w:p>
             <w:r>
-              <w:t xml:space="preserve">US Department of </w:t>
-            </w:r>
-            <w:proofErr w:type="spellStart"/>
-            <w:r>
-              <w:t>Defense</w:t>
-            </w:r>
-            <w:proofErr w:type="spellEnd"/>
-            <w:r>
-              <w:t xml:space="preserve"> </w:t>
-            </w:r>
-            <w:proofErr w:type="spellStart"/>
-            <w:r>
-              <w:t>DoD</w:t>
-            </w:r>
-            <w:proofErr w:type="spellEnd"/>
-            <w:r>
-              <w:t xml:space="preserve"> 5220.22-M (E)</w:t>
+              <w:t>US Department of Defense DoD 5220.22-M (E)</w:t>
             </w:r>
           </w:p>
         </w:tc>
@@ -7385,13 +7019,8 @@
             <w:pPr>
               <w:cnfStyle w:val="000000000000"/>
             </w:pPr>
-            <w:proofErr w:type="spellStart"/>
-            <w:r>
-              <w:t>DoD</w:t>
-            </w:r>
-            <w:proofErr w:type="spellEnd"/>
-            <w:r>
-              <w:t xml:space="preserve"> 5220.22-M (E) is a three pass overwriting algorithm: first pass – with </w:t>
+            <w:r>
+              <w:t xml:space="preserve">DoD 5220.22-M (E) is a three pass overwriting algorithm: first pass – with </w:t>
             </w:r>
             <w:r>
               <w:t>zeroes</w:t>
@@ -7464,23 +7093,7 @@
           </w:tcPr>
           <w:p>
             <w:r>
-              <w:t xml:space="preserve">US Department of </w:t>
-            </w:r>
-            <w:proofErr w:type="spellStart"/>
-            <w:r>
-              <w:t>Defense</w:t>
-            </w:r>
-            <w:proofErr w:type="spellEnd"/>
-            <w:r>
-              <w:t xml:space="preserve"> </w:t>
-            </w:r>
-            <w:proofErr w:type="spellStart"/>
-            <w:r>
-              <w:t>DoD</w:t>
-            </w:r>
-            <w:proofErr w:type="spellEnd"/>
-            <w:r>
-              <w:t xml:space="preserve"> 5220.22-M(ECE)</w:t>
+              <w:t>US Department of Defense DoD 5220.22-M(ECE)</w:t>
             </w:r>
           </w:p>
         </w:tc>
@@ -7505,13 +7118,8 @@
             <w:pPr>
               <w:cnfStyle w:val="000000000000"/>
             </w:pPr>
-            <w:proofErr w:type="spellStart"/>
-            <w:r>
-              <w:t>DoD</w:t>
-            </w:r>
-            <w:proofErr w:type="spellEnd"/>
-            <w:r>
-              <w:t xml:space="preserve"> 5220.22-M(ECE) is seven pass overwriting algorithm: first</w:t>
+            <w:r>
+              <w:t>DoD 5220.22-M(ECE) is seven pass overwriting algorithm: first</w:t>
             </w:r>
             <w:r>
               <w:t>, fourth and fifth pass with a random byte, its 8 right-</w:t>
@@ -7625,13 +7233,8 @@
             <w:tcW w:w="3402" w:type="dxa"/>
           </w:tcPr>
           <w:p>
-            <w:proofErr w:type="spellStart"/>
-            <w:r>
-              <w:t>Schneier’s</w:t>
-            </w:r>
-            <w:proofErr w:type="spellEnd"/>
-            <w:r>
-              <w:t xml:space="preserve"> Algorithm</w:t>
+            <w:r>
+              <w:t>Schneier’s Algorithm</w:t>
             </w:r>
           </w:p>
         </w:tc>
@@ -7657,15 +7260,7 @@
               <w:cnfStyle w:val="000000100000"/>
             </w:pPr>
             <w:r>
-              <w:t xml:space="preserve">The Bruce </w:t>
-            </w:r>
-            <w:proofErr w:type="spellStart"/>
-            <w:r>
-              <w:t>Schneier</w:t>
-            </w:r>
-            <w:proofErr w:type="spellEnd"/>
-            <w:r>
-              <w:t xml:space="preserve"> algorithm has seven passes: first pass – with ones, the second pass – with zeroes and then five times with random data</w:t>
+              <w:t>The Bruce Schneier algorithm has seven passes: first pass – with ones, the second pass – with zeroes and then five times with random data</w:t>
             </w:r>
           </w:p>
         </w:tc>
@@ -8114,11 +7709,9 @@
             <w:tcW w:w="2127" w:type="dxa"/>
           </w:tcPr>
           <w:p>
-            <w:proofErr w:type="spellStart"/>
             <w:r>
               <w:t>Er?se</w:t>
             </w:r>
-            <w:proofErr w:type="spellEnd"/>
           </w:p>
         </w:tc>
         <w:tc>
@@ -8175,13 +7768,8 @@
             <w:tcW w:w="2127" w:type="dxa"/>
           </w:tcPr>
           <w:p>
-            <w:proofErr w:type="spellStart"/>
-            <w:r>
-              <w:t>Er</w:t>
-            </w:r>
-            <w:proofErr w:type="spellEnd"/>
-            <w:r>
-              <w:t>*se</w:t>
+            <w:r>
+              <w:t>Er*se</w:t>
             </w:r>
           </w:p>
         </w:tc>
@@ -8630,7 +8218,7 @@
                 <w:noProof/>
                 <w:color w:val="FFFFFF" w:themeColor="background1"/>
               </w:rPr>
-              <w:t>3</w:t>
+              <w:t>6</w:t>
             </w:r>
           </w:fldSimple>
         </w:p>
@@ -8651,7 +8239,7 @@
               <w:rPr>
                 <w:noProof/>
               </w:rPr>
-              <w:t>Overview</w:t>
+              <w:t>Using Eraser</w:t>
             </w:r>
           </w:fldSimple>
           <w:r>
@@ -13663,7 +13251,7 @@
 </file>
 
 <file path=customXml/itemProps2.xml><?xml version="1.0" encoding="utf-8"?>
-<ds:datastoreItem xmlns:ds="http://schemas.openxmlformats.org/officeDocument/2006/customXml" ds:itemID="{6514AB87-5A72-4965-B3AC-60C234E44321}">
+<ds:datastoreItem xmlns:ds="http://schemas.openxmlformats.org/officeDocument/2006/customXml" ds:itemID="{AF6F2678-AF29-4224-811F-14BF762FA6F6}">
   <ds:schemaRefs>
     <ds:schemaRef ds:uri="http://schemas.openxmlformats.org/officeDocument/2006/bibliography"/>
   </ds:schemaRefs>
@@ -13671,7 +13259,7 @@
 </file>
 
 <file path=customXml/itemProps3.xml><?xml version="1.0" encoding="utf-8"?>
-<ds:datastoreItem xmlns:ds="http://schemas.openxmlformats.org/officeDocument/2006/customXml" ds:itemID="{6F015AD2-345C-4DD9-9165-EA9199113FF9}">
+<ds:datastoreItem xmlns:ds="http://schemas.openxmlformats.org/officeDocument/2006/customXml" ds:itemID="{805D0FD2-EBDB-401D-A48E-9A4A28892CFC}">
   <ds:schemaRefs>
     <ds:schemaRef ds:uri="http://schemas.openxmlformats.org/officeDocument/2006/bibliography"/>
   </ds:schemaRefs>

</xml_diff>